<commit_message>
Updates for winter 2023 semester
</commit_message>
<xml_diff>
--- a/EPID674_01_Class_Introduction.docx
+++ b/EPID674_01_Class_Introduction.docx
@@ -115,13 +115,13 @@
         <w:t xml:space="preserve"> </w:t>
       </w:r>
       <w:r>
-        <w:t xml:space="preserve">October</w:t>
-      </w:r>
-      <w:r>
-        <w:t xml:space="preserve"> </w:t>
-      </w:r>
-      <w:r>
-        <w:t xml:space="preserve">18,</w:t>
+        <w:t xml:space="preserve">December</w:t>
+      </w:r>
+      <w:r>
+        <w:t xml:space="preserve"> </w:t>
+      </w:r>
+      <w:r>
+        <w:t xml:space="preserve">27,</w:t>
       </w:r>
       <w:r>
         <w:t xml:space="preserve"> </w:t>
@@ -155,25 +155,25 @@
         </w:r>
       </w:hyperlink>
       <w:r>
-        <w:t xml:space="preserve">). A helpful interface for R is provided by RStudio (</w:t>
+        <w:t xml:space="preserve">). A helpful interface for R is provided by Posit (</w:t>
       </w:r>
       <w:hyperlink r:id="rId21">
         <w:r>
           <w:rPr>
             <w:rStyle w:val="Hyperlink"/>
           </w:rPr>
-          <w:t xml:space="preserve">http://www.rstudio.com/</w:t>
+          <w:t xml:space="preserve">https://posit.co</w:t>
         </w:r>
       </w:hyperlink>
       <w:r>
-        <w:t xml:space="preserve">). For a shared educational environment in this class, we will use the online version of R and RStudio called RStudio Cloud (</w:t>
+        <w:t xml:space="preserve">). For a shared educational environment in this class, we will use the online version of R and Posit called Posit Cloud (</w:t>
       </w:r>
       <w:hyperlink r:id="rId22">
         <w:r>
           <w:rPr>
             <w:rStyle w:val="Hyperlink"/>
           </w:rPr>
-          <w:t xml:space="preserve">https://rstudio.cloud/</w:t>
+          <w:t xml:space="preserve">https://posit.cloud</w:t>
         </w:r>
       </w:hyperlink>
       <w:r>
@@ -712,13 +712,13 @@
       </w:r>
     </w:p>
     <w:bookmarkEnd w:id="28"/>
-    <w:bookmarkStart w:id="29" w:name="test-your-comprehension"/>
+    <w:bookmarkStart w:id="29" w:name="check-your-understanding"/>
     <w:p>
       <w:pPr>
         <w:pStyle w:val="Heading2"/>
       </w:pPr>
       <w:r>
-        <w:t xml:space="preserve">Test your comprehension:</w:t>
+        <w:t xml:space="preserve">Check your understanding:</w:t>
       </w:r>
     </w:p>
     <w:p>
@@ -726,13 +726,25 @@
         <w:pStyle w:val="FirstParagraph"/>
       </w:pPr>
       <w:r>
-        <w:t xml:space="preserve">Make an R code chunk and try evaluating the following:</w:t>
-      </w:r>
-      <w:r>
-        <w:br/>
-      </w:r>
-      <w:r>
-        <w:t xml:space="preserve">2 plus 2 times 3 divided by 4 minus 3 2 times 3 divided by 4 times 2 2 to the 4th power minus 1</w:t>
+        <w:t xml:space="preserve">Make an R code chunk and try evaluating each of the following:</w:t>
+      </w:r>
+      <w:r>
+        <w:t xml:space="preserve"> </w:t>
+      </w:r>
+      <w:r>
+        <w:t xml:space="preserve">2 plus 2 times 3 divided by 4 minus 3</w:t>
+      </w:r>
+      <w:r>
+        <w:t xml:space="preserve"> </w:t>
+      </w:r>
+      <w:r>
+        <w:t xml:space="preserve">2 times 3 divided by 4 times 2</w:t>
+      </w:r>
+      <w:r>
+        <w:t xml:space="preserve"> </w:t>
+      </w:r>
+      <w:r>
+        <w:t xml:space="preserve">2 to the 4th power minus 1</w:t>
       </w:r>
     </w:p>
     <w:bookmarkEnd w:id="29"/>
@@ -1104,7 +1116,7 @@
     </w:p>
     <w:bookmarkEnd w:id="30"/>
     <w:bookmarkEnd w:id="31"/>
-    <w:bookmarkStart w:id="36" w:name="Xbda49901689fc94bb67c6579ed732dcc8ababf8"/>
+    <w:bookmarkStart w:id="37" w:name="Xbda49901689fc94bb67c6579ed732dcc8ababf8"/>
     <w:p>
       <w:pPr>
         <w:pStyle w:val="Heading1"/>
@@ -2338,7 +2350,25 @@
       </w:r>
     </w:p>
     <w:bookmarkEnd w:id="33"/>
-    <w:bookmarkStart w:id="34" w:name="r-object-classes"/>
+    <w:bookmarkStart w:id="34" w:name="check-your-understanding-vectors"/>
+    <w:p>
+      <w:pPr>
+        <w:pStyle w:val="Heading2"/>
+      </w:pPr>
+      <w:r>
+        <w:t xml:space="preserve">Check your understanding: vectors</w:t>
+      </w:r>
+    </w:p>
+    <w:p>
+      <w:pPr>
+        <w:pStyle w:val="FirstParagraph"/>
+      </w:pPr>
+      <w:r>
+        <w:t xml:space="preserve">Start by making a new code chunk. Make a new character vector object that contains at least 2 recent books you’ve read or at least 2 movies you’ve seen. Name the vector either books or movies, based on the type of information the vector contains.</w:t>
+      </w:r>
+    </w:p>
+    <w:bookmarkEnd w:id="34"/>
+    <w:bookmarkStart w:id="35" w:name="r-object-classes"/>
     <w:p>
       <w:pPr>
         <w:pStyle w:val="Heading2"/>
@@ -2493,8 +2523,8 @@
         <w:t xml:space="preserve"># "Tantre Farm"... is a snapshot of the elements in the vector</w:t>
       </w:r>
     </w:p>
-    <w:bookmarkEnd w:id="34"/>
-    <w:bookmarkStart w:id="35" w:name="what-are-the-differences-between-and"/>
+    <w:bookmarkEnd w:id="35"/>
+    <w:bookmarkStart w:id="36" w:name="what-are-the-differences-between-and"/>
     <w:p>
       <w:pPr>
         <w:pStyle w:val="Heading2"/>
@@ -2837,9 +2867,9 @@
         <w:t xml:space="preserve">[1] 1 2 3</w:t>
       </w:r>
     </w:p>
-    <w:bookmarkEnd w:id="35"/>
     <w:bookmarkEnd w:id="36"/>
-    <w:bookmarkStart w:id="37" w:name="make-your-first-data-frame"/>
+    <w:bookmarkEnd w:id="37"/>
+    <w:bookmarkStart w:id="38" w:name="make-your-first-data-frame"/>
     <w:p>
       <w:pPr>
         <w:pStyle w:val="Heading1"/>
@@ -3137,8 +3167,8 @@
         <w:t xml:space="preserve">[3] "Wasem Fruit Farm"            "Erie Orchard and Cider Mill"</w:t>
       </w:r>
     </w:p>
-    <w:bookmarkEnd w:id="37"/>
-    <w:bookmarkStart w:id="47" w:name="X0069830e43ef18ac61f8d343663970d93d870a4"/>
+    <w:bookmarkEnd w:id="38"/>
+    <w:bookmarkStart w:id="48" w:name="X0069830e43ef18ac61f8d343663970d93d870a4"/>
     <w:p>
       <w:pPr>
         <w:pStyle w:val="Heading1"/>
@@ -3291,15 +3321,405 @@
       </w:pPr>
       <w:r>
         <w:rPr>
+          <w:rStyle w:val="CommentTok"/>
+        </w:rPr>
+        <w:t xml:space="preserve">#Index based on value</w:t>
+      </w:r>
+      <w:r>
+        <w:br/>
+      </w:r>
+      <w:r>
+        <w:rPr>
+          <w:rStyle w:val="NormalTok"/>
+        </w:rPr>
+        <w:t xml:space="preserve">apple_farms</w:t>
+      </w:r>
+      <w:r>
+        <w:rPr>
+          <w:rStyle w:val="SpecialCharTok"/>
+        </w:rPr>
+        <w:t xml:space="preserve">$</w:t>
+      </w:r>
+      <w:r>
+        <w:rPr>
+          <w:rStyle w:val="NormalTok"/>
+        </w:rPr>
+        <w:t xml:space="preserve">num_apples </w:t>
+      </w:r>
+      <w:r>
+        <w:rPr>
+          <w:rStyle w:val="SpecialCharTok"/>
+        </w:rPr>
+        <w:t xml:space="preserve">&gt;</w:t>
+      </w:r>
+      <w:r>
+        <w:rPr>
+          <w:rStyle w:val="NormalTok"/>
+        </w:rPr>
+        <w:t xml:space="preserve"> </w:t>
+      </w:r>
+      <w:r>
+        <w:rPr>
+          <w:rStyle w:val="DecValTok"/>
+        </w:rPr>
+        <w:t xml:space="preserve">2</w:t>
+      </w:r>
+      <w:r>
+        <w:rPr>
+          <w:rStyle w:val="NormalTok"/>
+        </w:rPr>
+        <w:t xml:space="preserve"> </w:t>
+      </w:r>
+      <w:r>
+        <w:rPr>
+          <w:rStyle w:val="CommentTok"/>
+        </w:rPr>
+        <w:t xml:space="preserve">#Find a logical vector (True/False) of the rows that meet the value of interest (in this case num_apples &gt; 2)</w:t>
+      </w:r>
+    </w:p>
+    <w:p>
+      <w:pPr>
+        <w:pStyle w:val="SourceCode"/>
+      </w:pPr>
+      <w:r>
+        <w:rPr>
+          <w:rStyle w:val="VerbatimChar"/>
+        </w:rPr>
+        <w:t xml:space="preserve">[1] FALSE FALSE  TRUE  TRUE</w:t>
+      </w:r>
+    </w:p>
+    <w:p>
+      <w:pPr>
+        <w:pStyle w:val="SourceCode"/>
+      </w:pPr>
+      <w:r>
+        <w:rPr>
+          <w:rStyle w:val="NormalTok"/>
+        </w:rPr>
+        <w:t xml:space="preserve">apple_farms[apple_farms</w:t>
+      </w:r>
+      <w:r>
+        <w:rPr>
+          <w:rStyle w:val="SpecialCharTok"/>
+        </w:rPr>
+        <w:t xml:space="preserve">$</w:t>
+      </w:r>
+      <w:r>
+        <w:rPr>
+          <w:rStyle w:val="NormalTok"/>
+        </w:rPr>
+        <w:t xml:space="preserve">num_apples </w:t>
+      </w:r>
+      <w:r>
+        <w:rPr>
+          <w:rStyle w:val="SpecialCharTok"/>
+        </w:rPr>
+        <w:t xml:space="preserve">&gt;</w:t>
+      </w:r>
+      <w:r>
+        <w:rPr>
+          <w:rStyle w:val="NormalTok"/>
+        </w:rPr>
+        <w:t xml:space="preserve"> </w:t>
+      </w:r>
+      <w:r>
+        <w:rPr>
+          <w:rStyle w:val="DecValTok"/>
+        </w:rPr>
+        <w:t xml:space="preserve">2</w:t>
+      </w:r>
+      <w:r>
+        <w:rPr>
+          <w:rStyle w:val="NormalTok"/>
+        </w:rPr>
+        <w:t xml:space="preserve">,] </w:t>
+      </w:r>
+      <w:r>
+        <w:rPr>
+          <w:rStyle w:val="CommentTok"/>
+        </w:rPr>
+        <w:t xml:space="preserve">#Now show the rows that are True</w:t>
+      </w:r>
+    </w:p>
+    <w:p>
+      <w:pPr>
+        <w:pStyle w:val="SourceCode"/>
+      </w:pPr>
+      <w:r>
+        <w:rPr>
+          <w:rStyle w:val="VerbatimChar"/>
+        </w:rPr>
+        <w:t xml:space="preserve">  num_apples short_names                 fruit_farms</w:t>
+      </w:r>
+      <w:r>
+        <w:br/>
+      </w:r>
+      <w:r>
+        <w:rPr>
+          <w:rStyle w:val="VerbatimChar"/>
+        </w:rPr>
+        <w:t xml:space="preserve">3          3       Wasem            Wasem Fruit Farm</w:t>
+      </w:r>
+      <w:r>
+        <w:br/>
+      </w:r>
+      <w:r>
+        <w:rPr>
+          <w:rStyle w:val="VerbatimChar"/>
+        </w:rPr>
+        <w:t xml:space="preserve">4          4        Erie Erie Orchard and Cider Mill</w:t>
+      </w:r>
+    </w:p>
+    <w:p>
+      <w:pPr>
+        <w:pStyle w:val="SourceCode"/>
+      </w:pPr>
+      <w:r>
+        <w:rPr>
+          <w:rStyle w:val="CommentTok"/>
+        </w:rPr>
+        <w:t xml:space="preserve"># Read your R code from the inside out. Start with the innermost set of parentheses.</w:t>
+      </w:r>
+    </w:p>
+    <w:bookmarkStart w:id="39" w:name="X1129cf7a4953490c5454147bd8faa841a29465e"/>
+    <w:p>
+      <w:pPr>
+        <w:pStyle w:val="Heading2"/>
+      </w:pPr>
+      <w:r>
+        <w:t xml:space="preserve">Recode a value in the data frame based on the position</w:t>
+      </w:r>
+    </w:p>
+    <w:p>
+      <w:pPr>
+        <w:pStyle w:val="SourceCode"/>
+      </w:pPr>
+      <w:r>
+        <w:rPr>
+          <w:rStyle w:val="NormalTok"/>
+        </w:rPr>
+        <w:t xml:space="preserve">apple_farms</w:t>
+      </w:r>
+    </w:p>
+    <w:p>
+      <w:pPr>
+        <w:pStyle w:val="SourceCode"/>
+      </w:pPr>
+      <w:r>
+        <w:rPr>
+          <w:rStyle w:val="VerbatimChar"/>
+        </w:rPr>
+        <w:t xml:space="preserve">  num_apples short_names                 fruit_farms</w:t>
+      </w:r>
+      <w:r>
+        <w:br/>
+      </w:r>
+      <w:r>
+        <w:rPr>
+          <w:rStyle w:val="VerbatimChar"/>
+        </w:rPr>
+        <w:t xml:space="preserve">1          1      Tantre                 Tantre Farm</w:t>
+      </w:r>
+      <w:r>
+        <w:br/>
+      </w:r>
+      <w:r>
+        <w:rPr>
+          <w:rStyle w:val="VerbatimChar"/>
+        </w:rPr>
+        <w:t xml:space="preserve">2          2     Kapnick            Kapnick Orchards</w:t>
+      </w:r>
+      <w:r>
+        <w:br/>
+      </w:r>
+      <w:r>
+        <w:rPr>
+          <w:rStyle w:val="VerbatimChar"/>
+        </w:rPr>
+        <w:t xml:space="preserve">3          3       Wasem            Wasem Fruit Farm</w:t>
+      </w:r>
+      <w:r>
+        <w:br/>
+      </w:r>
+      <w:r>
+        <w:rPr>
+          <w:rStyle w:val="VerbatimChar"/>
+        </w:rPr>
+        <w:t xml:space="preserve">4          4        Erie Erie Orchard and Cider Mill</w:t>
+      </w:r>
+    </w:p>
+    <w:p>
+      <w:pPr>
+        <w:pStyle w:val="SourceCode"/>
+      </w:pPr>
+      <w:r>
+        <w:rPr>
           <w:rStyle w:val="NormalTok"/>
         </w:rPr>
         <w:t xml:space="preserve">apple_farms[</w:t>
       </w:r>
       <w:r>
         <w:rPr>
+          <w:rStyle w:val="DecValTok"/>
+        </w:rPr>
+        <w:t xml:space="preserve">3</w:t>
+      </w:r>
+      <w:r>
+        <w:rPr>
+          <w:rStyle w:val="NormalTok"/>
+        </w:rPr>
+        <w:t xml:space="preserve">, </w:t>
+      </w:r>
+      <w:r>
+        <w:rPr>
+          <w:rStyle w:val="DecValTok"/>
+        </w:rPr>
+        <w:t xml:space="preserve">1</w:t>
+      </w:r>
+      <w:r>
+        <w:rPr>
+          <w:rStyle w:val="NormalTok"/>
+        </w:rPr>
+        <w:t xml:space="preserve">] </w:t>
+      </w:r>
+      <w:r>
+        <w:rPr>
+          <w:rStyle w:val="OtherTok"/>
+        </w:rPr>
+        <w:t xml:space="preserve">&lt;-</w:t>
+      </w:r>
+      <w:r>
+        <w:rPr>
+          <w:rStyle w:val="NormalTok"/>
+        </w:rPr>
+        <w:t xml:space="preserve"> </w:t>
+      </w:r>
+      <w:r>
+        <w:rPr>
+          <w:rStyle w:val="DecValTok"/>
+        </w:rPr>
+        <w:t xml:space="preserve">5</w:t>
+      </w:r>
+      <w:r>
+        <w:rPr>
+          <w:rStyle w:val="NormalTok"/>
+        </w:rPr>
+        <w:t xml:space="preserve"> </w:t>
+      </w:r>
+      <w:r>
+        <w:rPr>
+          <w:rStyle w:val="CommentTok"/>
+        </w:rPr>
+        <w:t xml:space="preserve"># recode a value</w:t>
+      </w:r>
+      <w:r>
+        <w:br/>
+      </w:r>
+      <w:r>
+        <w:rPr>
+          <w:rStyle w:val="CommentTok"/>
+        </w:rPr>
+        <w:t xml:space="preserve"># What do you expect?</w:t>
+      </w:r>
+      <w:r>
+        <w:br/>
+      </w:r>
+      <w:r>
+        <w:br/>
+      </w:r>
+      <w:r>
+        <w:rPr>
+          <w:rStyle w:val="CommentTok"/>
+        </w:rPr>
+        <w:t xml:space="preserve"># What do you get?</w:t>
+      </w:r>
+      <w:r>
+        <w:br/>
+      </w:r>
+      <w:r>
+        <w:rPr>
+          <w:rStyle w:val="NormalTok"/>
+        </w:rPr>
+        <w:t xml:space="preserve">apple_farms</w:t>
+      </w:r>
+    </w:p>
+    <w:p>
+      <w:pPr>
+        <w:pStyle w:val="SourceCode"/>
+      </w:pPr>
+      <w:r>
+        <w:rPr>
+          <w:rStyle w:val="VerbatimChar"/>
+        </w:rPr>
+        <w:t xml:space="preserve">  num_apples short_names                 fruit_farms</w:t>
+      </w:r>
+      <w:r>
+        <w:br/>
+      </w:r>
+      <w:r>
+        <w:rPr>
+          <w:rStyle w:val="VerbatimChar"/>
+        </w:rPr>
+        <w:t xml:space="preserve">1          1      Tantre                 Tantre Farm</w:t>
+      </w:r>
+      <w:r>
+        <w:br/>
+      </w:r>
+      <w:r>
+        <w:rPr>
+          <w:rStyle w:val="VerbatimChar"/>
+        </w:rPr>
+        <w:t xml:space="preserve">2          2     Kapnick            Kapnick Orchards</w:t>
+      </w:r>
+      <w:r>
+        <w:br/>
+      </w:r>
+      <w:r>
+        <w:rPr>
+          <w:rStyle w:val="VerbatimChar"/>
+        </w:rPr>
+        <w:t xml:space="preserve">3          5       Wasem            Wasem Fruit Farm</w:t>
+      </w:r>
+      <w:r>
+        <w:br/>
+      </w:r>
+      <w:r>
+        <w:rPr>
+          <w:rStyle w:val="VerbatimChar"/>
+        </w:rPr>
+        <w:t xml:space="preserve">4          4        Erie Erie Orchard and Cider Mill</w:t>
+      </w:r>
+    </w:p>
+    <w:p>
+      <w:pPr>
+        <w:pStyle w:val="SourceCode"/>
+      </w:pPr>
+      <w:r>
+        <w:rPr>
+          <w:rStyle w:val="CommentTok"/>
+        </w:rPr>
+        <w:t xml:space="preserve"># Do they match?</w:t>
+      </w:r>
+    </w:p>
+    <w:bookmarkEnd w:id="39"/>
+    <w:bookmarkStart w:id="40" w:name="specify-options-in-a-function"/>
+    <w:p>
+      <w:pPr>
+        <w:pStyle w:val="Heading2"/>
+      </w:pPr>
+      <w:r>
+        <w:t xml:space="preserve">Specify options in a function</w:t>
+      </w:r>
+    </w:p>
+    <w:p>
+      <w:pPr>
+        <w:pStyle w:val="SourceCode"/>
+      </w:pPr>
+      <w:r>
+        <w:rPr>
           <w:rStyle w:val="FunctionTok"/>
         </w:rPr>
-        <w:t xml:space="preserve">c</w:t>
+        <w:t xml:space="preserve">seq</w:t>
       </w:r>
       <w:r>
         <w:rPr>
@@ -3309,21 +3729,197 @@
       </w:r>
       <w:r>
         <w:rPr>
+          <w:rStyle w:val="AttributeTok"/>
+        </w:rPr>
+        <w:t xml:space="preserve">from =</w:t>
+      </w:r>
+      <w:r>
+        <w:rPr>
+          <w:rStyle w:val="NormalTok"/>
+        </w:rPr>
+        <w:t xml:space="preserve"> </w:t>
+      </w:r>
+      <w:r>
+        <w:rPr>
           <w:rStyle w:val="DecValTok"/>
         </w:rPr>
+        <w:t xml:space="preserve">10</w:t>
+      </w:r>
+      <w:r>
+        <w:rPr>
+          <w:rStyle w:val="NormalTok"/>
+        </w:rPr>
+        <w:t xml:space="preserve">, </w:t>
+      </w:r>
+      <w:r>
+        <w:rPr>
+          <w:rStyle w:val="AttributeTok"/>
+        </w:rPr>
+        <w:t xml:space="preserve">to =</w:t>
+      </w:r>
+      <w:r>
+        <w:rPr>
+          <w:rStyle w:val="NormalTok"/>
+        </w:rPr>
+        <w:t xml:space="preserve"> </w:t>
+      </w:r>
+      <w:r>
+        <w:rPr>
+          <w:rStyle w:val="DecValTok"/>
+        </w:rPr>
+        <w:t xml:space="preserve">23</w:t>
+      </w:r>
+      <w:r>
+        <w:rPr>
+          <w:rStyle w:val="NormalTok"/>
+        </w:rPr>
+        <w:t xml:space="preserve">, </w:t>
+      </w:r>
+      <w:r>
+        <w:rPr>
+          <w:rStyle w:val="AttributeTok"/>
+        </w:rPr>
+        <w:t xml:space="preserve">by =</w:t>
+      </w:r>
+      <w:r>
+        <w:rPr>
+          <w:rStyle w:val="NormalTok"/>
+        </w:rPr>
+        <w:t xml:space="preserve"> </w:t>
+      </w:r>
+      <w:r>
+        <w:rPr>
+          <w:rStyle w:val="DecValTok"/>
+        </w:rPr>
         <w:t xml:space="preserve">1</w:t>
       </w:r>
       <w:r>
         <w:rPr>
           <w:rStyle w:val="NormalTok"/>
         </w:rPr>
+        <w:t xml:space="preserve">) </w:t>
+      </w:r>
+      <w:r>
+        <w:rPr>
+          <w:rStyle w:val="CommentTok"/>
+        </w:rPr>
+        <w:t xml:space="preserve"># count from 10 to 23 by 1</w:t>
+      </w:r>
+    </w:p>
+    <w:p>
+      <w:pPr>
+        <w:pStyle w:val="SourceCode"/>
+      </w:pPr>
+      <w:r>
+        <w:rPr>
+          <w:rStyle w:val="VerbatimChar"/>
+        </w:rPr>
+        <w:t xml:space="preserve"> [1] 10 11 12 13 14 15 16 17 18 19 20 21 22 23</w:t>
+      </w:r>
+    </w:p>
+    <w:p>
+      <w:pPr>
+        <w:pStyle w:val="SourceCode"/>
+      </w:pPr>
+      <w:r>
+        <w:rPr>
+          <w:rStyle w:val="FunctionTok"/>
+        </w:rPr>
+        <w:t xml:space="preserve">seq</w:t>
+      </w:r>
+      <w:r>
+        <w:rPr>
+          <w:rStyle w:val="NormalTok"/>
+        </w:rPr>
+        <w:t xml:space="preserve">(</w:t>
+      </w:r>
+      <w:r>
+        <w:rPr>
+          <w:rStyle w:val="AttributeTok"/>
+        </w:rPr>
+        <w:t xml:space="preserve">from =</w:t>
+      </w:r>
+      <w:r>
+        <w:rPr>
+          <w:rStyle w:val="NormalTok"/>
+        </w:rPr>
+        <w:t xml:space="preserve"> </w:t>
+      </w:r>
+      <w:r>
+        <w:rPr>
+          <w:rStyle w:val="DecValTok"/>
+        </w:rPr>
+        <w:t xml:space="preserve">10</w:t>
+      </w:r>
+      <w:r>
+        <w:rPr>
+          <w:rStyle w:val="NormalTok"/>
+        </w:rPr>
         <w:t xml:space="preserve">, </w:t>
       </w:r>
       <w:r>
         <w:rPr>
+          <w:rStyle w:val="AttributeTok"/>
+        </w:rPr>
+        <w:t xml:space="preserve">to =</w:t>
+      </w:r>
+      <w:r>
+        <w:rPr>
+          <w:rStyle w:val="NormalTok"/>
+        </w:rPr>
+        <w:t xml:space="preserve"> </w:t>
+      </w:r>
+      <w:r>
+        <w:rPr>
           <w:rStyle w:val="DecValTok"/>
         </w:rPr>
-        <w:t xml:space="preserve">2</w:t>
+        <w:t xml:space="preserve">23</w:t>
+      </w:r>
+      <w:r>
+        <w:rPr>
+          <w:rStyle w:val="NormalTok"/>
+        </w:rPr>
+        <w:t xml:space="preserve">) </w:t>
+      </w:r>
+      <w:r>
+        <w:rPr>
+          <w:rStyle w:val="CommentTok"/>
+        </w:rPr>
+        <w:t xml:space="preserve"># equivalent</w:t>
+      </w:r>
+    </w:p>
+    <w:p>
+      <w:pPr>
+        <w:pStyle w:val="SourceCode"/>
+      </w:pPr>
+      <w:r>
+        <w:rPr>
+          <w:rStyle w:val="VerbatimChar"/>
+        </w:rPr>
+        <w:t xml:space="preserve"> [1] 10 11 12 13 14 15 16 17 18 19 20 21 22 23</w:t>
+      </w:r>
+    </w:p>
+    <w:p>
+      <w:pPr>
+        <w:pStyle w:val="SourceCode"/>
+      </w:pPr>
+      <w:r>
+        <w:rPr>
+          <w:rStyle w:val="FunctionTok"/>
+        </w:rPr>
+        <w:t xml:space="preserve">seq</w:t>
+      </w:r>
+      <w:r>
+        <w:rPr>
+          <w:rStyle w:val="NormalTok"/>
+        </w:rPr>
+        <w:t xml:space="preserve">(</w:t>
+      </w:r>
+      <w:r>
+        <w:rPr>
+          <w:rStyle w:val="DecValTok"/>
+        </w:rPr>
+        <w:t xml:space="preserve">10</w:t>
       </w:r>
       <w:r>
         <w:rPr>
@@ -3335,74 +3931,105 @@
         <w:rPr>
           <w:rStyle w:val="DecValTok"/>
         </w:rPr>
+        <w:t xml:space="preserve">23</w:t>
+      </w:r>
+      <w:r>
+        <w:rPr>
+          <w:rStyle w:val="NormalTok"/>
+        </w:rPr>
+        <w:t xml:space="preserve">) </w:t>
+      </w:r>
+      <w:r>
+        <w:rPr>
+          <w:rStyle w:val="CommentTok"/>
+        </w:rPr>
+        <w:t xml:space="preserve"># equivalent</w:t>
+      </w:r>
+    </w:p>
+    <w:p>
+      <w:pPr>
+        <w:pStyle w:val="SourceCode"/>
+      </w:pPr>
+      <w:r>
+        <w:rPr>
+          <w:rStyle w:val="VerbatimChar"/>
+        </w:rPr>
+        <w:t xml:space="preserve"> [1] 10 11 12 13 14 15 16 17 18 19 20 21 22 23</w:t>
+      </w:r>
+    </w:p>
+    <w:p>
+      <w:pPr>
+        <w:pStyle w:val="SourceCode"/>
+      </w:pPr>
+      <w:r>
+        <w:rPr>
+          <w:rStyle w:val="FunctionTok"/>
+        </w:rPr>
+        <w:t xml:space="preserve">seq</w:t>
+      </w:r>
+      <w:r>
+        <w:rPr>
+          <w:rStyle w:val="NormalTok"/>
+        </w:rPr>
+        <w:t xml:space="preserve">(</w:t>
+      </w:r>
+      <w:r>
+        <w:rPr>
+          <w:rStyle w:val="DecValTok"/>
+        </w:rPr>
+        <w:t xml:space="preserve">10</w:t>
+      </w:r>
+      <w:r>
+        <w:rPr>
+          <w:rStyle w:val="NormalTok"/>
+        </w:rPr>
+        <w:t xml:space="preserve">, </w:t>
+      </w:r>
+      <w:r>
+        <w:rPr>
+          <w:rStyle w:val="SpecialCharTok"/>
+        </w:rPr>
+        <w:t xml:space="preserve">-</w:t>
+      </w:r>
+      <w:r>
+        <w:rPr>
+          <w:rStyle w:val="DecValTok"/>
+        </w:rPr>
         <w:t xml:space="preserve">3</w:t>
       </w:r>
       <w:r>
         <w:rPr>
           <w:rStyle w:val="NormalTok"/>
         </w:rPr>
-        <w:t xml:space="preserve">), ] </w:t>
+        <w:t xml:space="preserve">) </w:t>
       </w:r>
       <w:r>
         <w:rPr>
           <w:rStyle w:val="CommentTok"/>
         </w:rPr>
-        <w:t xml:space="preserve"># Read your R code from the inside out. Start with the innermost set of parentheses.</w:t>
-      </w:r>
-    </w:p>
-    <w:p>
-      <w:pPr>
-        <w:pStyle w:val="SourceCode"/>
-      </w:pPr>
-      <w:r>
-        <w:rPr>
-          <w:rStyle w:val="VerbatimChar"/>
-        </w:rPr>
-        <w:t xml:space="preserve">  num_apples short_names      fruit_farms</w:t>
-      </w:r>
-      <w:r>
-        <w:br/>
-      </w:r>
-      <w:r>
-        <w:rPr>
-          <w:rStyle w:val="VerbatimChar"/>
-        </w:rPr>
-        <w:t xml:space="preserve">1          1      Tantre      Tantre Farm</w:t>
-      </w:r>
-      <w:r>
-        <w:br/>
-      </w:r>
-      <w:r>
-        <w:rPr>
-          <w:rStyle w:val="VerbatimChar"/>
-        </w:rPr>
-        <w:t xml:space="preserve">2          2     Kapnick Kapnick Orchards</w:t>
-      </w:r>
-      <w:r>
-        <w:br/>
-      </w:r>
-      <w:r>
-        <w:rPr>
-          <w:rStyle w:val="VerbatimChar"/>
-        </w:rPr>
-        <w:t xml:space="preserve">3          3       Wasem Wasem Fruit Farm</w:t>
-      </w:r>
-    </w:p>
-    <w:p>
-      <w:pPr>
-        <w:pStyle w:val="SourceCode"/>
-      </w:pPr>
-      <w:r>
-        <w:rPr>
-          <w:rStyle w:val="NormalTok"/>
-        </w:rPr>
-        <w:t xml:space="preserve">apple_farms[</w:t>
-      </w:r>
+        <w:t xml:space="preserve"># count from 10 to -3</w:t>
+      </w:r>
+    </w:p>
+    <w:p>
+      <w:pPr>
+        <w:pStyle w:val="SourceCode"/>
+      </w:pPr>
+      <w:r>
+        <w:rPr>
+          <w:rStyle w:val="VerbatimChar"/>
+        </w:rPr>
+        <w:t xml:space="preserve"> [1] 10  9  8  7  6  5  4  3  2  1  0 -1 -2 -3</w:t>
+      </w:r>
+    </w:p>
+    <w:p>
+      <w:pPr>
+        <w:pStyle w:val="SourceCode"/>
+      </w:pPr>
       <w:r>
         <w:rPr>
           <w:rStyle w:val="FunctionTok"/>
         </w:rPr>
-        <w:t xml:space="preserve">c</w:t>
+        <w:t xml:space="preserve">seq</w:t>
       </w:r>
       <w:r>
         <w:rPr>
@@ -3412,9 +4039,27 @@
       </w:r>
       <w:r>
         <w:rPr>
-          <w:rStyle w:val="ConstantTok"/>
-        </w:rPr>
-        <w:t xml:space="preserve">FALSE</w:t>
+          <w:rStyle w:val="AttributeTok"/>
+        </w:rPr>
+        <w:t xml:space="preserve">from =</w:t>
+      </w:r>
+      <w:r>
+        <w:rPr>
+          <w:rStyle w:val="NormalTok"/>
+        </w:rPr>
+        <w:t xml:space="preserve"> </w:t>
+      </w:r>
+      <w:r>
+        <w:rPr>
+          <w:rStyle w:val="SpecialCharTok"/>
+        </w:rPr>
+        <w:t xml:space="preserve">-</w:t>
+      </w:r>
+      <w:r>
+        <w:rPr>
+          <w:rStyle w:val="DecValTok"/>
+        </w:rPr>
+        <w:t xml:space="preserve">1</w:t>
       </w:r>
       <w:r>
         <w:rPr>
@@ -3424,9 +4069,21 @@
       </w:r>
       <w:r>
         <w:rPr>
-          <w:rStyle w:val="ConstantTok"/>
-        </w:rPr>
-        <w:t xml:space="preserve">TRUE</w:t>
+          <w:rStyle w:val="AttributeTok"/>
+        </w:rPr>
+        <w:t xml:space="preserve">to =</w:t>
+      </w:r>
+      <w:r>
+        <w:rPr>
+          <w:rStyle w:val="NormalTok"/>
+        </w:rPr>
+        <w:t xml:space="preserve"> </w:t>
+      </w:r>
+      <w:r>
+        <w:rPr>
+          <w:rStyle w:val="DecValTok"/>
+        </w:rPr>
+        <w:t xml:space="preserve">11</w:t>
       </w:r>
       <w:r>
         <w:rPr>
@@ -3436,76 +4093,71 @@
       </w:r>
       <w:r>
         <w:rPr>
-          <w:rStyle w:val="ConstantTok"/>
-        </w:rPr>
-        <w:t xml:space="preserve">TRUE</w:t>
-      </w:r>
-      <w:r>
-        <w:rPr>
-          <w:rStyle w:val="NormalTok"/>
-        </w:rPr>
-        <w:t xml:space="preserve">, </w:t>
-      </w:r>
-      <w:r>
-        <w:rPr>
-          <w:rStyle w:val="ConstantTok"/>
-        </w:rPr>
-        <w:t xml:space="preserve">FALSE</w:t>
-      </w:r>
-      <w:r>
-        <w:rPr>
-          <w:rStyle w:val="NormalTok"/>
-        </w:rPr>
-        <w:t xml:space="preserve">), ]</w:t>
-      </w:r>
-    </w:p>
-    <w:p>
-      <w:pPr>
-        <w:pStyle w:val="SourceCode"/>
-      </w:pPr>
-      <w:r>
-        <w:rPr>
-          <w:rStyle w:val="VerbatimChar"/>
-        </w:rPr>
-        <w:t xml:space="preserve">  num_apples short_names      fruit_farms</w:t>
-      </w:r>
-      <w:r>
-        <w:br/>
-      </w:r>
-      <w:r>
-        <w:rPr>
-          <w:rStyle w:val="VerbatimChar"/>
-        </w:rPr>
-        <w:t xml:space="preserve">2          2     Kapnick Kapnick Orchards</w:t>
-      </w:r>
-      <w:r>
-        <w:br/>
-      </w:r>
-      <w:r>
-        <w:rPr>
-          <w:rStyle w:val="VerbatimChar"/>
-        </w:rPr>
-        <w:t xml:space="preserve">3          3       Wasem Wasem Fruit Farm</w:t>
-      </w:r>
-    </w:p>
-    <w:p>
-      <w:pPr>
-        <w:pStyle w:val="SourceCode"/>
-      </w:pPr>
+          <w:rStyle w:val="AttributeTok"/>
+        </w:rPr>
+        <w:t xml:space="preserve">by =</w:t>
+      </w:r>
+      <w:r>
+        <w:rPr>
+          <w:rStyle w:val="NormalTok"/>
+        </w:rPr>
+        <w:t xml:space="preserve"> </w:t>
+      </w:r>
+      <w:r>
+        <w:rPr>
+          <w:rStyle w:val="DecValTok"/>
+        </w:rPr>
+        <w:t xml:space="preserve">3</w:t>
+      </w:r>
+      <w:r>
+        <w:rPr>
+          <w:rStyle w:val="NormalTok"/>
+        </w:rPr>
+        <w:t xml:space="preserve">) </w:t>
+      </w:r>
       <w:r>
         <w:rPr>
           <w:rStyle w:val="CommentTok"/>
         </w:rPr>
-        <w:t xml:space="preserve">#Index based on value</w:t>
-      </w:r>
-      <w:r>
-        <w:br/>
-      </w:r>
-      <w:r>
-        <w:rPr>
-          <w:rStyle w:val="NormalTok"/>
-        </w:rPr>
-        <w:t xml:space="preserve">apple_farms</w:t>
+        <w:t xml:space="preserve"># count from -1 to 11 by 3</w:t>
+      </w:r>
+    </w:p>
+    <w:p>
+      <w:pPr>
+        <w:pStyle w:val="SourceCode"/>
+      </w:pPr>
+      <w:r>
+        <w:rPr>
+          <w:rStyle w:val="VerbatimChar"/>
+        </w:rPr>
+        <w:t xml:space="preserve">[1] -1  2  5  8 11</w:t>
+      </w:r>
+    </w:p>
+    <w:bookmarkEnd w:id="40"/>
+    <w:bookmarkStart w:id="41" w:name="perform-calculations-on-the-data-frame"/>
+    <w:p>
+      <w:pPr>
+        <w:pStyle w:val="Heading2"/>
+      </w:pPr>
+      <w:r>
+        <w:t xml:space="preserve">Perform calculations on the data frame</w:t>
+      </w:r>
+    </w:p>
+    <w:p>
+      <w:pPr>
+        <w:pStyle w:val="SourceCode"/>
+      </w:pPr>
+      <w:r>
+        <w:rPr>
+          <w:rStyle w:val="FunctionTok"/>
+        </w:rPr>
+        <w:t xml:space="preserve">sum</w:t>
+      </w:r>
+      <w:r>
+        <w:rPr>
+          <w:rStyle w:val="NormalTok"/>
+        </w:rPr>
+        <w:t xml:space="preserve">(apple_farms</w:t>
       </w:r>
       <w:r>
         <w:rPr>
@@ -3517,820 +4169,46 @@
         <w:rPr>
           <w:rStyle w:val="NormalTok"/>
         </w:rPr>
-        <w:t xml:space="preserve">num_apples </w:t>
+        <w:t xml:space="preserve">num_apples)</w:t>
+      </w:r>
+    </w:p>
+    <w:p>
+      <w:pPr>
+        <w:pStyle w:val="SourceCode"/>
+      </w:pPr>
+      <w:r>
+        <w:rPr>
+          <w:rStyle w:val="VerbatimChar"/>
+        </w:rPr>
+        <w:t xml:space="preserve">[1] 12</w:t>
+      </w:r>
+    </w:p>
+    <w:p>
+      <w:pPr>
+        <w:pStyle w:val="SourceCode"/>
+      </w:pPr>
+      <w:r>
+        <w:rPr>
+          <w:rStyle w:val="FunctionTok"/>
+        </w:rPr>
+        <w:t xml:space="preserve">mean</w:t>
+      </w:r>
+      <w:r>
+        <w:rPr>
+          <w:rStyle w:val="NormalTok"/>
+        </w:rPr>
+        <w:t xml:space="preserve">(apple_farms</w:t>
       </w:r>
       <w:r>
         <w:rPr>
           <w:rStyle w:val="SpecialCharTok"/>
         </w:rPr>
-        <w:t xml:space="preserve">&gt;</w:t>
-      </w:r>
-      <w:r>
-        <w:rPr>
-          <w:rStyle w:val="NormalTok"/>
-        </w:rPr>
-        <w:t xml:space="preserve"> </w:t>
-      </w:r>
-      <w:r>
-        <w:rPr>
-          <w:rStyle w:val="DecValTok"/>
-        </w:rPr>
-        <w:t xml:space="preserve">2</w:t>
-      </w:r>
-      <w:r>
-        <w:rPr>
-          <w:rStyle w:val="NormalTok"/>
-        </w:rPr>
-        <w:t xml:space="preserve"> </w:t>
-      </w:r>
-      <w:r>
-        <w:rPr>
-          <w:rStyle w:val="CommentTok"/>
-        </w:rPr>
-        <w:t xml:space="preserve">#Find a logical vector (True/False) of the rows that meet the value of interest (in this case num_apples &gt; 2)</w:t>
-      </w:r>
-    </w:p>
-    <w:p>
-      <w:pPr>
-        <w:pStyle w:val="SourceCode"/>
-      </w:pPr>
-      <w:r>
-        <w:rPr>
-          <w:rStyle w:val="VerbatimChar"/>
-        </w:rPr>
-        <w:t xml:space="preserve">[1] FALSE FALSE  TRUE  TRUE</w:t>
-      </w:r>
-    </w:p>
-    <w:p>
-      <w:pPr>
-        <w:pStyle w:val="SourceCode"/>
-      </w:pPr>
-      <w:r>
-        <w:rPr>
-          <w:rStyle w:val="NormalTok"/>
-        </w:rPr>
-        <w:t xml:space="preserve">apple_farms[apple_farms</w:t>
-      </w:r>
-      <w:r>
-        <w:rPr>
-          <w:rStyle w:val="SpecialCharTok"/>
-        </w:rPr>
         <w:t xml:space="preserve">$</w:t>
       </w:r>
       <w:r>
         <w:rPr>
           <w:rStyle w:val="NormalTok"/>
         </w:rPr>
-        <w:t xml:space="preserve">num_apples </w:t>
-      </w:r>
-      <w:r>
-        <w:rPr>
-          <w:rStyle w:val="SpecialCharTok"/>
-        </w:rPr>
-        <w:t xml:space="preserve">&gt;</w:t>
-      </w:r>
-      <w:r>
-        <w:rPr>
-          <w:rStyle w:val="NormalTok"/>
-        </w:rPr>
-        <w:t xml:space="preserve"> </w:t>
-      </w:r>
-      <w:r>
-        <w:rPr>
-          <w:rStyle w:val="DecValTok"/>
-        </w:rPr>
-        <w:t xml:space="preserve">2</w:t>
-      </w:r>
-      <w:r>
-        <w:rPr>
-          <w:rStyle w:val="NormalTok"/>
-        </w:rPr>
-        <w:t xml:space="preserve">,] </w:t>
-      </w:r>
-      <w:r>
-        <w:rPr>
-          <w:rStyle w:val="CommentTok"/>
-        </w:rPr>
-        <w:t xml:space="preserve">#Now show the rows that are True</w:t>
-      </w:r>
-    </w:p>
-    <w:p>
-      <w:pPr>
-        <w:pStyle w:val="SourceCode"/>
-      </w:pPr>
-      <w:r>
-        <w:rPr>
-          <w:rStyle w:val="VerbatimChar"/>
-        </w:rPr>
-        <w:t xml:space="preserve">  num_apples short_names                 fruit_farms</w:t>
-      </w:r>
-      <w:r>
-        <w:br/>
-      </w:r>
-      <w:r>
-        <w:rPr>
-          <w:rStyle w:val="VerbatimChar"/>
-        </w:rPr>
-        <w:t xml:space="preserve">3          3       Wasem            Wasem Fruit Farm</w:t>
-      </w:r>
-      <w:r>
-        <w:br/>
-      </w:r>
-      <w:r>
-        <w:rPr>
-          <w:rStyle w:val="VerbatimChar"/>
-        </w:rPr>
-        <w:t xml:space="preserve">4          4        Erie Erie Orchard and Cider Mill</w:t>
-      </w:r>
-    </w:p>
-    <w:bookmarkStart w:id="38" w:name="X1129cf7a4953490c5454147bd8faa841a29465e"/>
-    <w:p>
-      <w:pPr>
-        <w:pStyle w:val="Heading2"/>
-      </w:pPr>
-      <w:r>
-        <w:t xml:space="preserve">Recode a value in the data frame based on the position</w:t>
-      </w:r>
-    </w:p>
-    <w:p>
-      <w:pPr>
-        <w:pStyle w:val="SourceCode"/>
-      </w:pPr>
-      <w:r>
-        <w:rPr>
-          <w:rStyle w:val="NormalTok"/>
-        </w:rPr>
-        <w:t xml:space="preserve">apple_farms</w:t>
-      </w:r>
-    </w:p>
-    <w:p>
-      <w:pPr>
-        <w:pStyle w:val="SourceCode"/>
-      </w:pPr>
-      <w:r>
-        <w:rPr>
-          <w:rStyle w:val="VerbatimChar"/>
-        </w:rPr>
-        <w:t xml:space="preserve">  num_apples short_names                 fruit_farms</w:t>
-      </w:r>
-      <w:r>
-        <w:br/>
-      </w:r>
-      <w:r>
-        <w:rPr>
-          <w:rStyle w:val="VerbatimChar"/>
-        </w:rPr>
-        <w:t xml:space="preserve">1          1      Tantre                 Tantre Farm</w:t>
-      </w:r>
-      <w:r>
-        <w:br/>
-      </w:r>
-      <w:r>
-        <w:rPr>
-          <w:rStyle w:val="VerbatimChar"/>
-        </w:rPr>
-        <w:t xml:space="preserve">2          2     Kapnick            Kapnick Orchards</w:t>
-      </w:r>
-      <w:r>
-        <w:br/>
-      </w:r>
-      <w:r>
-        <w:rPr>
-          <w:rStyle w:val="VerbatimChar"/>
-        </w:rPr>
-        <w:t xml:space="preserve">3          3       Wasem            Wasem Fruit Farm</w:t>
-      </w:r>
-      <w:r>
-        <w:br/>
-      </w:r>
-      <w:r>
-        <w:rPr>
-          <w:rStyle w:val="VerbatimChar"/>
-        </w:rPr>
-        <w:t xml:space="preserve">4          4        Erie Erie Orchard and Cider Mill</w:t>
-      </w:r>
-    </w:p>
-    <w:p>
-      <w:pPr>
-        <w:pStyle w:val="SourceCode"/>
-      </w:pPr>
-      <w:r>
-        <w:rPr>
-          <w:rStyle w:val="NormalTok"/>
-        </w:rPr>
-        <w:t xml:space="preserve">apple_farms[</w:t>
-      </w:r>
-      <w:r>
-        <w:rPr>
-          <w:rStyle w:val="DecValTok"/>
-        </w:rPr>
-        <w:t xml:space="preserve">3</w:t>
-      </w:r>
-      <w:r>
-        <w:rPr>
-          <w:rStyle w:val="NormalTok"/>
-        </w:rPr>
-        <w:t xml:space="preserve">, </w:t>
-      </w:r>
-      <w:r>
-        <w:rPr>
-          <w:rStyle w:val="DecValTok"/>
-        </w:rPr>
-        <w:t xml:space="preserve">1</w:t>
-      </w:r>
-      <w:r>
-        <w:rPr>
-          <w:rStyle w:val="NormalTok"/>
-        </w:rPr>
-        <w:t xml:space="preserve">] </w:t>
-      </w:r>
-      <w:r>
-        <w:rPr>
-          <w:rStyle w:val="OtherTok"/>
-        </w:rPr>
-        <w:t xml:space="preserve">&lt;-</w:t>
-      </w:r>
-      <w:r>
-        <w:rPr>
-          <w:rStyle w:val="NormalTok"/>
-        </w:rPr>
-        <w:t xml:space="preserve"> </w:t>
-      </w:r>
-      <w:r>
-        <w:rPr>
-          <w:rStyle w:val="DecValTok"/>
-        </w:rPr>
-        <w:t xml:space="preserve">5</w:t>
-      </w:r>
-      <w:r>
-        <w:rPr>
-          <w:rStyle w:val="NormalTok"/>
-        </w:rPr>
-        <w:t xml:space="preserve"> </w:t>
-      </w:r>
-      <w:r>
-        <w:rPr>
-          <w:rStyle w:val="CommentTok"/>
-        </w:rPr>
-        <w:t xml:space="preserve"># recode a value</w:t>
-      </w:r>
-      <w:r>
-        <w:br/>
-      </w:r>
-      <w:r>
-        <w:rPr>
-          <w:rStyle w:val="CommentTok"/>
-        </w:rPr>
-        <w:t xml:space="preserve"># What do you expect?</w:t>
-      </w:r>
-      <w:r>
-        <w:br/>
-      </w:r>
-      <w:r>
-        <w:br/>
-      </w:r>
-      <w:r>
-        <w:rPr>
-          <w:rStyle w:val="CommentTok"/>
-        </w:rPr>
-        <w:t xml:space="preserve"># What do you get?</w:t>
-      </w:r>
-      <w:r>
-        <w:br/>
-      </w:r>
-      <w:r>
-        <w:rPr>
-          <w:rStyle w:val="NormalTok"/>
-        </w:rPr>
-        <w:t xml:space="preserve">apple_farms</w:t>
-      </w:r>
-    </w:p>
-    <w:p>
-      <w:pPr>
-        <w:pStyle w:val="SourceCode"/>
-      </w:pPr>
-      <w:r>
-        <w:rPr>
-          <w:rStyle w:val="VerbatimChar"/>
-        </w:rPr>
-        <w:t xml:space="preserve">  num_apples short_names                 fruit_farms</w:t>
-      </w:r>
-      <w:r>
-        <w:br/>
-      </w:r>
-      <w:r>
-        <w:rPr>
-          <w:rStyle w:val="VerbatimChar"/>
-        </w:rPr>
-        <w:t xml:space="preserve">1          1      Tantre                 Tantre Farm</w:t>
-      </w:r>
-      <w:r>
-        <w:br/>
-      </w:r>
-      <w:r>
-        <w:rPr>
-          <w:rStyle w:val="VerbatimChar"/>
-        </w:rPr>
-        <w:t xml:space="preserve">2          2     Kapnick            Kapnick Orchards</w:t>
-      </w:r>
-      <w:r>
-        <w:br/>
-      </w:r>
-      <w:r>
-        <w:rPr>
-          <w:rStyle w:val="VerbatimChar"/>
-        </w:rPr>
-        <w:t xml:space="preserve">3          5       Wasem            Wasem Fruit Farm</w:t>
-      </w:r>
-      <w:r>
-        <w:br/>
-      </w:r>
-      <w:r>
-        <w:rPr>
-          <w:rStyle w:val="VerbatimChar"/>
-        </w:rPr>
-        <w:t xml:space="preserve">4          4        Erie Erie Orchard and Cider Mill</w:t>
-      </w:r>
-    </w:p>
-    <w:p>
-      <w:pPr>
-        <w:pStyle w:val="SourceCode"/>
-      </w:pPr>
-      <w:r>
-        <w:rPr>
-          <w:rStyle w:val="CommentTok"/>
-        </w:rPr>
-        <w:t xml:space="preserve"># Do they match?</w:t>
-      </w:r>
-    </w:p>
-    <w:bookmarkEnd w:id="38"/>
-    <w:bookmarkStart w:id="39" w:name="specify-options-in-a-function"/>
-    <w:p>
-      <w:pPr>
-        <w:pStyle w:val="Heading2"/>
-      </w:pPr>
-      <w:r>
-        <w:t xml:space="preserve">Specify options in a function</w:t>
-      </w:r>
-    </w:p>
-    <w:p>
-      <w:pPr>
-        <w:pStyle w:val="SourceCode"/>
-      </w:pPr>
-      <w:r>
-        <w:rPr>
-          <w:rStyle w:val="FunctionTok"/>
-        </w:rPr>
-        <w:t xml:space="preserve">seq</w:t>
-      </w:r>
-      <w:r>
-        <w:rPr>
-          <w:rStyle w:val="NormalTok"/>
-        </w:rPr>
-        <w:t xml:space="preserve">(</w:t>
-      </w:r>
-      <w:r>
-        <w:rPr>
-          <w:rStyle w:val="AttributeTok"/>
-        </w:rPr>
-        <w:t xml:space="preserve">from =</w:t>
-      </w:r>
-      <w:r>
-        <w:rPr>
-          <w:rStyle w:val="NormalTok"/>
-        </w:rPr>
-        <w:t xml:space="preserve"> </w:t>
-      </w:r>
-      <w:r>
-        <w:rPr>
-          <w:rStyle w:val="DecValTok"/>
-        </w:rPr>
-        <w:t xml:space="preserve">10</w:t>
-      </w:r>
-      <w:r>
-        <w:rPr>
-          <w:rStyle w:val="NormalTok"/>
-        </w:rPr>
-        <w:t xml:space="preserve">, </w:t>
-      </w:r>
-      <w:r>
-        <w:rPr>
-          <w:rStyle w:val="AttributeTok"/>
-        </w:rPr>
-        <w:t xml:space="preserve">to =</w:t>
-      </w:r>
-      <w:r>
-        <w:rPr>
-          <w:rStyle w:val="NormalTok"/>
-        </w:rPr>
-        <w:t xml:space="preserve"> </w:t>
-      </w:r>
-      <w:r>
-        <w:rPr>
-          <w:rStyle w:val="DecValTok"/>
-        </w:rPr>
-        <w:t xml:space="preserve">23</w:t>
-      </w:r>
-      <w:r>
-        <w:rPr>
-          <w:rStyle w:val="NormalTok"/>
-        </w:rPr>
-        <w:t xml:space="preserve">, </w:t>
-      </w:r>
-      <w:r>
-        <w:rPr>
-          <w:rStyle w:val="AttributeTok"/>
-        </w:rPr>
-        <w:t xml:space="preserve">by =</w:t>
-      </w:r>
-      <w:r>
-        <w:rPr>
-          <w:rStyle w:val="NormalTok"/>
-        </w:rPr>
-        <w:t xml:space="preserve"> </w:t>
-      </w:r>
-      <w:r>
-        <w:rPr>
-          <w:rStyle w:val="DecValTok"/>
-        </w:rPr>
-        <w:t xml:space="preserve">1</w:t>
-      </w:r>
-      <w:r>
-        <w:rPr>
-          <w:rStyle w:val="NormalTok"/>
-        </w:rPr>
-        <w:t xml:space="preserve">) </w:t>
-      </w:r>
-      <w:r>
-        <w:rPr>
-          <w:rStyle w:val="CommentTok"/>
-        </w:rPr>
-        <w:t xml:space="preserve"># count from 10 to 23 by 1</w:t>
-      </w:r>
-    </w:p>
-    <w:p>
-      <w:pPr>
-        <w:pStyle w:val="SourceCode"/>
-      </w:pPr>
-      <w:r>
-        <w:rPr>
-          <w:rStyle w:val="VerbatimChar"/>
-        </w:rPr>
-        <w:t xml:space="preserve"> [1] 10 11 12 13 14 15 16 17 18 19 20 21 22 23</w:t>
-      </w:r>
-    </w:p>
-    <w:p>
-      <w:pPr>
-        <w:pStyle w:val="SourceCode"/>
-      </w:pPr>
-      <w:r>
-        <w:rPr>
-          <w:rStyle w:val="FunctionTok"/>
-        </w:rPr>
-        <w:t xml:space="preserve">seq</w:t>
-      </w:r>
-      <w:r>
-        <w:rPr>
-          <w:rStyle w:val="NormalTok"/>
-        </w:rPr>
-        <w:t xml:space="preserve">(</w:t>
-      </w:r>
-      <w:r>
-        <w:rPr>
-          <w:rStyle w:val="AttributeTok"/>
-        </w:rPr>
-        <w:t xml:space="preserve">from =</w:t>
-      </w:r>
-      <w:r>
-        <w:rPr>
-          <w:rStyle w:val="NormalTok"/>
-        </w:rPr>
-        <w:t xml:space="preserve"> </w:t>
-      </w:r>
-      <w:r>
-        <w:rPr>
-          <w:rStyle w:val="DecValTok"/>
-        </w:rPr>
-        <w:t xml:space="preserve">10</w:t>
-      </w:r>
-      <w:r>
-        <w:rPr>
-          <w:rStyle w:val="NormalTok"/>
-        </w:rPr>
-        <w:t xml:space="preserve">, </w:t>
-      </w:r>
-      <w:r>
-        <w:rPr>
-          <w:rStyle w:val="AttributeTok"/>
-        </w:rPr>
-        <w:t xml:space="preserve">to =</w:t>
-      </w:r>
-      <w:r>
-        <w:rPr>
-          <w:rStyle w:val="NormalTok"/>
-        </w:rPr>
-        <w:t xml:space="preserve"> </w:t>
-      </w:r>
-      <w:r>
-        <w:rPr>
-          <w:rStyle w:val="DecValTok"/>
-        </w:rPr>
-        <w:t xml:space="preserve">23</w:t>
-      </w:r>
-      <w:r>
-        <w:rPr>
-          <w:rStyle w:val="NormalTok"/>
-        </w:rPr>
-        <w:t xml:space="preserve">) </w:t>
-      </w:r>
-      <w:r>
-        <w:rPr>
-          <w:rStyle w:val="CommentTok"/>
-        </w:rPr>
-        <w:t xml:space="preserve"># equivalent</w:t>
-      </w:r>
-    </w:p>
-    <w:p>
-      <w:pPr>
-        <w:pStyle w:val="SourceCode"/>
-      </w:pPr>
-      <w:r>
-        <w:rPr>
-          <w:rStyle w:val="VerbatimChar"/>
-        </w:rPr>
-        <w:t xml:space="preserve"> [1] 10 11 12 13 14 15 16 17 18 19 20 21 22 23</w:t>
-      </w:r>
-    </w:p>
-    <w:p>
-      <w:pPr>
-        <w:pStyle w:val="SourceCode"/>
-      </w:pPr>
-      <w:r>
-        <w:rPr>
-          <w:rStyle w:val="FunctionTok"/>
-        </w:rPr>
-        <w:t xml:space="preserve">seq</w:t>
-      </w:r>
-      <w:r>
-        <w:rPr>
-          <w:rStyle w:val="NormalTok"/>
-        </w:rPr>
-        <w:t xml:space="preserve">(</w:t>
-      </w:r>
-      <w:r>
-        <w:rPr>
-          <w:rStyle w:val="DecValTok"/>
-        </w:rPr>
-        <w:t xml:space="preserve">10</w:t>
-      </w:r>
-      <w:r>
-        <w:rPr>
-          <w:rStyle w:val="NormalTok"/>
-        </w:rPr>
-        <w:t xml:space="preserve">, </w:t>
-      </w:r>
-      <w:r>
-        <w:rPr>
-          <w:rStyle w:val="DecValTok"/>
-        </w:rPr>
-        <w:t xml:space="preserve">23</w:t>
-      </w:r>
-      <w:r>
-        <w:rPr>
-          <w:rStyle w:val="NormalTok"/>
-        </w:rPr>
-        <w:t xml:space="preserve">) </w:t>
-      </w:r>
-      <w:r>
-        <w:rPr>
-          <w:rStyle w:val="CommentTok"/>
-        </w:rPr>
-        <w:t xml:space="preserve"># equivalent</w:t>
-      </w:r>
-    </w:p>
-    <w:p>
-      <w:pPr>
-        <w:pStyle w:val="SourceCode"/>
-      </w:pPr>
-      <w:r>
-        <w:rPr>
-          <w:rStyle w:val="VerbatimChar"/>
-        </w:rPr>
-        <w:t xml:space="preserve"> [1] 10 11 12 13 14 15 16 17 18 19 20 21 22 23</w:t>
-      </w:r>
-    </w:p>
-    <w:p>
-      <w:pPr>
-        <w:pStyle w:val="SourceCode"/>
-      </w:pPr>
-      <w:r>
-        <w:rPr>
-          <w:rStyle w:val="FunctionTok"/>
-        </w:rPr>
-        <w:t xml:space="preserve">seq</w:t>
-      </w:r>
-      <w:r>
-        <w:rPr>
-          <w:rStyle w:val="NormalTok"/>
-        </w:rPr>
-        <w:t xml:space="preserve">(</w:t>
-      </w:r>
-      <w:r>
-        <w:rPr>
-          <w:rStyle w:val="DecValTok"/>
-        </w:rPr>
-        <w:t xml:space="preserve">10</w:t>
-      </w:r>
-      <w:r>
-        <w:rPr>
-          <w:rStyle w:val="NormalTok"/>
-        </w:rPr>
-        <w:t xml:space="preserve">, </w:t>
-      </w:r>
-      <w:r>
-        <w:rPr>
-          <w:rStyle w:val="SpecialCharTok"/>
-        </w:rPr>
-        <w:t xml:space="preserve">-</w:t>
-      </w:r>
-      <w:r>
-        <w:rPr>
-          <w:rStyle w:val="DecValTok"/>
-        </w:rPr>
-        <w:t xml:space="preserve">3</w:t>
-      </w:r>
-      <w:r>
-        <w:rPr>
-          <w:rStyle w:val="NormalTok"/>
-        </w:rPr>
-        <w:t xml:space="preserve">) </w:t>
-      </w:r>
-      <w:r>
-        <w:rPr>
-          <w:rStyle w:val="CommentTok"/>
-        </w:rPr>
-        <w:t xml:space="preserve"># count from 10 to -3</w:t>
-      </w:r>
-    </w:p>
-    <w:p>
-      <w:pPr>
-        <w:pStyle w:val="SourceCode"/>
-      </w:pPr>
-      <w:r>
-        <w:rPr>
-          <w:rStyle w:val="VerbatimChar"/>
-        </w:rPr>
-        <w:t xml:space="preserve"> [1] 10  9  8  7  6  5  4  3  2  1  0 -1 -2 -3</w:t>
-      </w:r>
-    </w:p>
-    <w:p>
-      <w:pPr>
-        <w:pStyle w:val="SourceCode"/>
-      </w:pPr>
-      <w:r>
-        <w:rPr>
-          <w:rStyle w:val="FunctionTok"/>
-        </w:rPr>
-        <w:t xml:space="preserve">seq</w:t>
-      </w:r>
-      <w:r>
-        <w:rPr>
-          <w:rStyle w:val="NormalTok"/>
-        </w:rPr>
-        <w:t xml:space="preserve">(</w:t>
-      </w:r>
-      <w:r>
-        <w:rPr>
-          <w:rStyle w:val="AttributeTok"/>
-        </w:rPr>
-        <w:t xml:space="preserve">from =</w:t>
-      </w:r>
-      <w:r>
-        <w:rPr>
-          <w:rStyle w:val="NormalTok"/>
-        </w:rPr>
-        <w:t xml:space="preserve"> </w:t>
-      </w:r>
-      <w:r>
-        <w:rPr>
-          <w:rStyle w:val="SpecialCharTok"/>
-        </w:rPr>
-        <w:t xml:space="preserve">-</w:t>
-      </w:r>
-      <w:r>
-        <w:rPr>
-          <w:rStyle w:val="DecValTok"/>
-        </w:rPr>
-        <w:t xml:space="preserve">1</w:t>
-      </w:r>
-      <w:r>
-        <w:rPr>
-          <w:rStyle w:val="NormalTok"/>
-        </w:rPr>
-        <w:t xml:space="preserve">, </w:t>
-      </w:r>
-      <w:r>
-        <w:rPr>
-          <w:rStyle w:val="AttributeTok"/>
-        </w:rPr>
-        <w:t xml:space="preserve">to =</w:t>
-      </w:r>
-      <w:r>
-        <w:rPr>
-          <w:rStyle w:val="NormalTok"/>
-        </w:rPr>
-        <w:t xml:space="preserve"> </w:t>
-      </w:r>
-      <w:r>
-        <w:rPr>
-          <w:rStyle w:val="DecValTok"/>
-        </w:rPr>
-        <w:t xml:space="preserve">11</w:t>
-      </w:r>
-      <w:r>
-        <w:rPr>
-          <w:rStyle w:val="NormalTok"/>
-        </w:rPr>
-        <w:t xml:space="preserve">, </w:t>
-      </w:r>
-      <w:r>
-        <w:rPr>
-          <w:rStyle w:val="AttributeTok"/>
-        </w:rPr>
-        <w:t xml:space="preserve">by =</w:t>
-      </w:r>
-      <w:r>
-        <w:rPr>
-          <w:rStyle w:val="NormalTok"/>
-        </w:rPr>
-        <w:t xml:space="preserve"> </w:t>
-      </w:r>
-      <w:r>
-        <w:rPr>
-          <w:rStyle w:val="DecValTok"/>
-        </w:rPr>
-        <w:t xml:space="preserve">3</w:t>
-      </w:r>
-      <w:r>
-        <w:rPr>
-          <w:rStyle w:val="NormalTok"/>
-        </w:rPr>
-        <w:t xml:space="preserve">) </w:t>
-      </w:r>
-      <w:r>
-        <w:rPr>
-          <w:rStyle w:val="CommentTok"/>
-        </w:rPr>
-        <w:t xml:space="preserve"># count from -1 to 11 by 3</w:t>
-      </w:r>
-    </w:p>
-    <w:p>
-      <w:pPr>
-        <w:pStyle w:val="SourceCode"/>
-      </w:pPr>
-      <w:r>
-        <w:rPr>
-          <w:rStyle w:val="VerbatimChar"/>
-        </w:rPr>
-        <w:t xml:space="preserve">[1] -1  2  5  8 11</w:t>
-      </w:r>
-    </w:p>
-    <w:bookmarkEnd w:id="39"/>
-    <w:bookmarkStart w:id="40" w:name="perform-calculations-on-the-data-frame"/>
-    <w:p>
-      <w:pPr>
-        <w:pStyle w:val="Heading2"/>
-      </w:pPr>
-      <w:r>
-        <w:t xml:space="preserve">Perform calculations on the data frame</w:t>
-      </w:r>
-    </w:p>
-    <w:p>
-      <w:pPr>
-        <w:pStyle w:val="SourceCode"/>
-      </w:pPr>
-      <w:r>
-        <w:rPr>
-          <w:rStyle w:val="FunctionTok"/>
-        </w:rPr>
-        <w:t xml:space="preserve">sum</w:t>
-      </w:r>
-      <w:r>
-        <w:rPr>
-          <w:rStyle w:val="NormalTok"/>
-        </w:rPr>
-        <w:t xml:space="preserve">(apple_farms</w:t>
-      </w:r>
-      <w:r>
-        <w:rPr>
-          <w:rStyle w:val="SpecialCharTok"/>
-        </w:rPr>
-        <w:t xml:space="preserve">$</w:t>
-      </w:r>
-      <w:r>
-        <w:rPr>
-          <w:rStyle w:val="NormalTok"/>
-        </w:rPr>
         <w:t xml:space="preserve">num_apples)</w:t>
       </w:r>
     </w:p>
@@ -4342,51 +4220,11 @@
         <w:rPr>
           <w:rStyle w:val="VerbatimChar"/>
         </w:rPr>
-        <w:t xml:space="preserve">[1] 12</w:t>
-      </w:r>
-    </w:p>
-    <w:p>
-      <w:pPr>
-        <w:pStyle w:val="SourceCode"/>
-      </w:pPr>
-      <w:r>
-        <w:rPr>
-          <w:rStyle w:val="FunctionTok"/>
-        </w:rPr>
-        <w:t xml:space="preserve">mean</w:t>
-      </w:r>
-      <w:r>
-        <w:rPr>
-          <w:rStyle w:val="NormalTok"/>
-        </w:rPr>
-        <w:t xml:space="preserve">(apple_farms</w:t>
-      </w:r>
-      <w:r>
-        <w:rPr>
-          <w:rStyle w:val="SpecialCharTok"/>
-        </w:rPr>
-        <w:t xml:space="preserve">$</w:t>
-      </w:r>
-      <w:r>
-        <w:rPr>
-          <w:rStyle w:val="NormalTok"/>
-        </w:rPr>
-        <w:t xml:space="preserve">num_apples)</w:t>
-      </w:r>
-    </w:p>
-    <w:p>
-      <w:pPr>
-        <w:pStyle w:val="SourceCode"/>
-      </w:pPr>
-      <w:r>
-        <w:rPr>
-          <w:rStyle w:val="VerbatimChar"/>
-        </w:rPr>
         <w:t xml:space="preserve">[1] 3</w:t>
       </w:r>
     </w:p>
-    <w:bookmarkEnd w:id="40"/>
-    <w:bookmarkStart w:id="41" w:name="pipes"/>
+    <w:bookmarkEnd w:id="41"/>
+    <w:bookmarkStart w:id="42" w:name="pipes"/>
     <w:p>
       <w:pPr>
         <w:pStyle w:val="Heading2"/>
@@ -4490,7 +4328,7 @@
         <w:rPr>
           <w:rStyle w:val="VerbatimChar"/>
         </w:rPr>
-        <w:t xml:space="preserve">✔ ggplot2 3.3.6      ✔ purrr   0.3.5 </w:t>
+        <w:t xml:space="preserve">✔ ggplot2 3.4.0      ✔ purrr   1.0.0 </w:t>
       </w:r>
       <w:r>
         <w:br/>
@@ -4508,7 +4346,7 @@
         <w:rPr>
           <w:rStyle w:val="VerbatimChar"/>
         </w:rPr>
-        <w:t xml:space="preserve">✔ tidyr   1.2.1      ✔ stringr 1.4.1 </w:t>
+        <w:t xml:space="preserve">✔ tidyr   1.2.1      ✔ stringr 1.5.0 </w:t>
       </w:r>
       <w:r>
         <w:br/>
@@ -4634,13 +4472,83 @@
         <w:rPr>
           <w:rStyle w:val="FunctionTok"/>
         </w:rPr>
+        <w:t xml:space="preserve">log</w:t>
+      </w:r>
+      <w:r>
+        <w:rPr>
+          <w:rStyle w:val="NormalTok"/>
+        </w:rPr>
+        <w:t xml:space="preserve">() </w:t>
+      </w:r>
+      <w:r>
+        <w:rPr>
+          <w:rStyle w:val="SpecialCharTok"/>
+        </w:rPr>
+        <w:t xml:space="preserve">%&gt;%</w:t>
+      </w:r>
+      <w:r>
+        <w:br/>
+      </w:r>
+      <w:r>
+        <w:rPr>
+          <w:rStyle w:val="NormalTok"/>
+        </w:rPr>
+        <w:t xml:space="preserve">  </w:t>
+      </w:r>
+      <w:r>
+        <w:rPr>
+          <w:rStyle w:val="FunctionTok"/>
+        </w:rPr>
         <w:t xml:space="preserve">mean</w:t>
       </w:r>
       <w:r>
         <w:rPr>
           <w:rStyle w:val="NormalTok"/>
         </w:rPr>
-        <w:t xml:space="preserve">() </w:t>
+        <w:t xml:space="preserve">()</w:t>
+      </w:r>
+    </w:p>
+    <w:p>
+      <w:pPr>
+        <w:pStyle w:val="SourceCode"/>
+      </w:pPr>
+      <w:r>
+        <w:rPr>
+          <w:rStyle w:val="VerbatimChar"/>
+        </w:rPr>
+        <w:t xml:space="preserve">[1] 0.7945135</w:t>
+      </w:r>
+    </w:p>
+    <w:p>
+      <w:pPr>
+        <w:pStyle w:val="SourceCode"/>
+      </w:pPr>
+      <w:r>
+        <w:rPr>
+          <w:rStyle w:val="CommentTok"/>
+        </w:rPr>
+        <w:t xml:space="preserve"># Can store the results in a new object</w:t>
+      </w:r>
+      <w:r>
+        <w:br/>
+      </w:r>
+      <w:r>
+        <w:rPr>
+          <w:rStyle w:val="NormalTok"/>
+        </w:rPr>
+        <w:t xml:space="preserve">median_apples </w:t>
+      </w:r>
+      <w:r>
+        <w:rPr>
+          <w:rStyle w:val="OtherTok"/>
+        </w:rPr>
+        <w:t xml:space="preserve">&lt;-</w:t>
+      </w:r>
+      <w:r>
+        <w:rPr>
+          <w:rStyle w:val="NormalTok"/>
+        </w:rPr>
+        <w:t xml:space="preserve"> num_apples </w:t>
       </w:r>
       <w:r>
         <w:rPr>
@@ -4661,7 +4569,7 @@
         <w:rPr>
           <w:rStyle w:val="FunctionTok"/>
         </w:rPr>
-        <w:t xml:space="preserve">length</w:t>
+        <w:t xml:space="preserve">median</w:t>
       </w:r>
       <w:r>
         <w:rPr>
@@ -4670,15 +4578,31 @@
         <w:t xml:space="preserve">()</w:t>
       </w:r>
     </w:p>
-    <w:p>
-      <w:pPr>
-        <w:pStyle w:val="SourceCode"/>
-      </w:pPr>
-      <w:r>
-        <w:rPr>
-          <w:rStyle w:val="VerbatimChar"/>
-        </w:rPr>
-        <w:t xml:space="preserve">[1] 1</w:t>
+    <w:bookmarkEnd w:id="42"/>
+    <w:bookmarkStart w:id="43" w:name="commenting-in-scripts"/>
+    <w:p>
+      <w:pPr>
+        <w:pStyle w:val="Heading2"/>
+      </w:pPr>
+      <w:r>
+        <w:t xml:space="preserve">Commenting in Scripts</w:t>
+      </w:r>
+    </w:p>
+    <w:p>
+      <w:pPr>
+        <w:pStyle w:val="FirstParagraph"/>
+      </w:pPr>
+      <w:r>
+        <w:rPr>
+          <w:rStyle w:val="VerbatimChar"/>
+        </w:rPr>
+        <w:t xml:space="preserve">#</w:t>
+      </w:r>
+      <w:r>
+        <w:t xml:space="preserve"> </w:t>
+      </w:r>
+      <w:r>
+        <w:t xml:space="preserve">is the comment symbol in R</w:t>
       </w:r>
     </w:p>
     <w:p>
@@ -4689,16 +4613,419 @@
         <w:rPr>
           <w:rStyle w:val="CommentTok"/>
         </w:rPr>
-        <w:t xml:space="preserve"># Can store the results in a new object</w:t>
-      </w:r>
-      <w:r>
-        <w:br/>
-      </w:r>
-      <w:r>
-        <w:rPr>
-          <w:rStyle w:val="NormalTok"/>
-        </w:rPr>
-        <w:t xml:space="preserve">median_apples </w:t>
+        <w:t xml:space="preserve"># Comments in R follow the hashtag symbol</w:t>
+      </w:r>
+      <w:r>
+        <w:br/>
+      </w:r>
+      <w:r>
+        <w:rPr>
+          <w:rStyle w:val="CommentTok"/>
+        </w:rPr>
+        <w:t xml:space="preserve"># Anything from the # to the end of the line (on the right) will be ignored by R. Note the color of your code changes after you use a hashtag</w:t>
+      </w:r>
+      <w:r>
+        <w:br/>
+      </w:r>
+      <w:r>
+        <w:br/>
+      </w:r>
+      <w:r>
+        <w:rPr>
+          <w:rStyle w:val="CommentTok"/>
+        </w:rPr>
+        <w:t xml:space="preserve"># This # is still a comment</w:t>
+      </w:r>
+      <w:r>
+        <w:br/>
+      </w:r>
+      <w:r>
+        <w:rPr>
+          <w:rStyle w:val="DocumentationTok"/>
+        </w:rPr>
+        <w:t xml:space="preserve">### You can use many #'s as you want</w:t>
+      </w:r>
+      <w:r>
+        <w:br/>
+      </w:r>
+      <w:r>
+        <w:rPr>
+          <w:rStyle w:val="DecValTok"/>
+        </w:rPr>
+        <w:t xml:space="preserve">1</w:t>
+      </w:r>
+      <w:r>
+        <w:rPr>
+          <w:rStyle w:val="NormalTok"/>
+        </w:rPr>
+        <w:t xml:space="preserve"> </w:t>
+      </w:r>
+      <w:r>
+        <w:rPr>
+          <w:rStyle w:val="SpecialCharTok"/>
+        </w:rPr>
+        <w:t xml:space="preserve">+</w:t>
+      </w:r>
+      <w:r>
+        <w:rPr>
+          <w:rStyle w:val="NormalTok"/>
+        </w:rPr>
+        <w:t xml:space="preserve"> </w:t>
+      </w:r>
+      <w:r>
+        <w:rPr>
+          <w:rStyle w:val="DecValTok"/>
+        </w:rPr>
+        <w:t xml:space="preserve">2</w:t>
+      </w:r>
+      <w:r>
+        <w:rPr>
+          <w:rStyle w:val="NormalTok"/>
+        </w:rPr>
+        <w:t xml:space="preserve"> </w:t>
+      </w:r>
+      <w:r>
+        <w:rPr>
+          <w:rStyle w:val="CommentTok"/>
+        </w:rPr>
+        <w:t xml:space="preserve"># Can be the right of code</w:t>
+      </w:r>
+    </w:p>
+    <w:p>
+      <w:pPr>
+        <w:pStyle w:val="SourceCode"/>
+      </w:pPr>
+      <w:r>
+        <w:rPr>
+          <w:rStyle w:val="VerbatimChar"/>
+        </w:rPr>
+        <w:t xml:space="preserve">[1] 3</w:t>
+      </w:r>
+    </w:p>
+    <w:p>
+      <w:pPr>
+        <w:pStyle w:val="SourceCode"/>
+      </w:pPr>
+      <w:r>
+        <w:rPr>
+          <w:rStyle w:val="CommentTok"/>
+        </w:rPr>
+        <w:t xml:space="preserve"># Best practice is to take a ton of notes to help your future self and anyone who comes later to re-run your code</w:t>
+      </w:r>
+    </w:p>
+    <w:bookmarkEnd w:id="43"/>
+    <w:bookmarkStart w:id="44" w:name="white-space-in-scripts"/>
+    <w:p>
+      <w:pPr>
+        <w:pStyle w:val="Heading2"/>
+      </w:pPr>
+      <w:r>
+        <w:t xml:space="preserve">White Space in Scripts</w:t>
+      </w:r>
+    </w:p>
+    <w:p>
+      <w:pPr>
+        <w:pStyle w:val="SourceCode"/>
+      </w:pPr>
+      <w:r>
+        <w:rPr>
+          <w:rStyle w:val="CommentTok"/>
+        </w:rPr>
+        <w:t xml:space="preserve"># Use lots of white space - it makes your code more readable for yourself and others!</w:t>
+      </w:r>
+      <w:r>
+        <w:br/>
+      </w:r>
+      <w:r>
+        <w:br/>
+      </w:r>
+      <w:r>
+        <w:br/>
+      </w:r>
+      <w:r>
+        <w:rPr>
+          <w:rStyle w:val="CommentTok"/>
+        </w:rPr>
+        <w:t xml:space="preserve"># Examples:</w:t>
+      </w:r>
+      <w:r>
+        <w:br/>
+      </w:r>
+      <w:r>
+        <w:br/>
+      </w:r>
+      <w:r>
+        <w:rPr>
+          <w:rStyle w:val="CommentTok"/>
+        </w:rPr>
+        <w:t xml:space="preserve">#1)</w:t>
+      </w:r>
+      <w:r>
+        <w:br/>
+      </w:r>
+      <w:r>
+        <w:rPr>
+          <w:rStyle w:val="CommentTok"/>
+        </w:rPr>
+        <w:t xml:space="preserve"># Spaces after operators</w:t>
+      </w:r>
+      <w:r>
+        <w:br/>
+      </w:r>
+      <w:r>
+        <w:rPr>
+          <w:rStyle w:val="DecValTok"/>
+        </w:rPr>
+        <w:t xml:space="preserve">2</w:t>
+      </w:r>
+      <w:r>
+        <w:rPr>
+          <w:rStyle w:val="NormalTok"/>
+        </w:rPr>
+        <w:t xml:space="preserve"> </w:t>
+      </w:r>
+      <w:r>
+        <w:rPr>
+          <w:rStyle w:val="SpecialCharTok"/>
+        </w:rPr>
+        <w:t xml:space="preserve">+</w:t>
+      </w:r>
+      <w:r>
+        <w:rPr>
+          <w:rStyle w:val="NormalTok"/>
+        </w:rPr>
+        <w:t xml:space="preserve"> </w:t>
+      </w:r>
+      <w:r>
+        <w:rPr>
+          <w:rStyle w:val="DecValTok"/>
+        </w:rPr>
+        <w:t xml:space="preserve">2</w:t>
+      </w:r>
+      <w:r>
+        <w:rPr>
+          <w:rStyle w:val="NormalTok"/>
+        </w:rPr>
+        <w:t xml:space="preserve"> </w:t>
+      </w:r>
+    </w:p>
+    <w:p>
+      <w:pPr>
+        <w:pStyle w:val="SourceCode"/>
+      </w:pPr>
+      <w:r>
+        <w:rPr>
+          <w:rStyle w:val="VerbatimChar"/>
+        </w:rPr>
+        <w:t xml:space="preserve">[1] 4</w:t>
+      </w:r>
+    </w:p>
+    <w:p>
+      <w:pPr>
+        <w:pStyle w:val="SourceCode"/>
+      </w:pPr>
+      <w:r>
+        <w:rPr>
+          <w:rStyle w:val="CommentTok"/>
+        </w:rPr>
+        <w:t xml:space="preserve">#2)</w:t>
+      </w:r>
+      <w:r>
+        <w:br/>
+      </w:r>
+      <w:r>
+        <w:rPr>
+          <w:rStyle w:val="CommentTok"/>
+        </w:rPr>
+        <w:t xml:space="preserve"># Spaces after commas</w:t>
+      </w:r>
+      <w:r>
+        <w:br/>
+      </w:r>
+      <w:r>
+        <w:rPr>
+          <w:rStyle w:val="FunctionTok"/>
+        </w:rPr>
+        <w:t xml:space="preserve">paste</w:t>
+      </w:r>
+      <w:r>
+        <w:rPr>
+          <w:rStyle w:val="NormalTok"/>
+        </w:rPr>
+        <w:t xml:space="preserve">(</w:t>
+      </w:r>
+      <w:r>
+        <w:rPr>
+          <w:rStyle w:val="StringTok"/>
+        </w:rPr>
+        <w:t xml:space="preserve">"Hello,"</w:t>
+      </w:r>
+      <w:r>
+        <w:rPr>
+          <w:rStyle w:val="NormalTok"/>
+        </w:rPr>
+        <w:t xml:space="preserve">, </w:t>
+      </w:r>
+      <w:r>
+        <w:rPr>
+          <w:rStyle w:val="StringTok"/>
+        </w:rPr>
+        <w:t xml:space="preserve">"welcome"</w:t>
+      </w:r>
+      <w:r>
+        <w:rPr>
+          <w:rStyle w:val="NormalTok"/>
+        </w:rPr>
+        <w:t xml:space="preserve">, </w:t>
+      </w:r>
+      <w:r>
+        <w:rPr>
+          <w:rStyle w:val="StringTok"/>
+        </w:rPr>
+        <w:t xml:space="preserve">"to"</w:t>
+      </w:r>
+      <w:r>
+        <w:rPr>
+          <w:rStyle w:val="NormalTok"/>
+        </w:rPr>
+        <w:t xml:space="preserve">, </w:t>
+      </w:r>
+      <w:r>
+        <w:rPr>
+          <w:rStyle w:val="StringTok"/>
+        </w:rPr>
+        <w:t xml:space="preserve">"class"</w:t>
+      </w:r>
+      <w:r>
+        <w:rPr>
+          <w:rStyle w:val="NormalTok"/>
+        </w:rPr>
+        <w:t xml:space="preserve">)</w:t>
+      </w:r>
+    </w:p>
+    <w:p>
+      <w:pPr>
+        <w:pStyle w:val="SourceCode"/>
+      </w:pPr>
+      <w:r>
+        <w:rPr>
+          <w:rStyle w:val="VerbatimChar"/>
+        </w:rPr>
+        <w:t xml:space="preserve">[1] "Hello, welcome to class"</w:t>
+      </w:r>
+    </w:p>
+    <w:p>
+      <w:pPr>
+        <w:pStyle w:val="SourceCode"/>
+      </w:pPr>
+      <w:r>
+        <w:rPr>
+          <w:rStyle w:val="CommentTok"/>
+        </w:rPr>
+        <w:t xml:space="preserve">#compared to:</w:t>
+      </w:r>
+      <w:r>
+        <w:br/>
+      </w:r>
+      <w:r>
+        <w:rPr>
+          <w:rStyle w:val="FunctionTok"/>
+        </w:rPr>
+        <w:t xml:space="preserve">paste</w:t>
+      </w:r>
+      <w:r>
+        <w:rPr>
+          <w:rStyle w:val="NormalTok"/>
+        </w:rPr>
+        <w:t xml:space="preserve">(</w:t>
+      </w:r>
+      <w:r>
+        <w:rPr>
+          <w:rStyle w:val="StringTok"/>
+        </w:rPr>
+        <w:t xml:space="preserve">"Hello,"</w:t>
+      </w:r>
+      <w:r>
+        <w:rPr>
+          <w:rStyle w:val="NormalTok"/>
+        </w:rPr>
+        <w:t xml:space="preserve">,</w:t>
+      </w:r>
+      <w:r>
+        <w:rPr>
+          <w:rStyle w:val="StringTok"/>
+        </w:rPr>
+        <w:t xml:space="preserve">"welcome"</w:t>
+      </w:r>
+      <w:r>
+        <w:rPr>
+          <w:rStyle w:val="NormalTok"/>
+        </w:rPr>
+        <w:t xml:space="preserve">,</w:t>
+      </w:r>
+      <w:r>
+        <w:rPr>
+          <w:rStyle w:val="StringTok"/>
+        </w:rPr>
+        <w:t xml:space="preserve">"to"</w:t>
+      </w:r>
+      <w:r>
+        <w:rPr>
+          <w:rStyle w:val="NormalTok"/>
+        </w:rPr>
+        <w:t xml:space="preserve">,</w:t>
+      </w:r>
+      <w:r>
+        <w:rPr>
+          <w:rStyle w:val="StringTok"/>
+        </w:rPr>
+        <w:t xml:space="preserve">"class"</w:t>
+      </w:r>
+      <w:r>
+        <w:rPr>
+          <w:rStyle w:val="NormalTok"/>
+        </w:rPr>
+        <w:t xml:space="preserve">)</w:t>
+      </w:r>
+    </w:p>
+    <w:p>
+      <w:pPr>
+        <w:pStyle w:val="SourceCode"/>
+      </w:pPr>
+      <w:r>
+        <w:rPr>
+          <w:rStyle w:val="VerbatimChar"/>
+        </w:rPr>
+        <w:t xml:space="preserve">[1] "Hello, welcome to class"</w:t>
+      </w:r>
+    </w:p>
+    <w:p>
+      <w:pPr>
+        <w:pStyle w:val="SourceCode"/>
+      </w:pPr>
+      <w:r>
+        <w:rPr>
+          <w:rStyle w:val="CommentTok"/>
+        </w:rPr>
+        <w:t xml:space="preserve">#3)</w:t>
+      </w:r>
+      <w:r>
+        <w:br/>
+      </w:r>
+      <w:r>
+        <w:rPr>
+          <w:rStyle w:val="CommentTok"/>
+        </w:rPr>
+        <w:t xml:space="preserve"># New lines</w:t>
+      </w:r>
+      <w:r>
+        <w:br/>
+      </w:r>
+      <w:r>
+        <w:rPr>
+          <w:rStyle w:val="NormalTok"/>
+        </w:rPr>
+        <w:t xml:space="preserve">fruits </w:t>
       </w:r>
       <w:r>
         <w:rPr>
@@ -4710,44 +5037,296 @@
         <w:rPr>
           <w:rStyle w:val="NormalTok"/>
         </w:rPr>
-        <w:t xml:space="preserve"> num_apples </w:t>
-      </w:r>
-      <w:r>
-        <w:rPr>
-          <w:rStyle w:val="SpecialCharTok"/>
-        </w:rPr>
-        <w:t xml:space="preserve">%&gt;%</w:t>
-      </w:r>
-      <w:r>
-        <w:br/>
-      </w:r>
-      <w:r>
-        <w:rPr>
-          <w:rStyle w:val="NormalTok"/>
-        </w:rPr>
-        <w:t xml:space="preserve">  </w:t>
+        <w:t xml:space="preserve"> </w:t>
       </w:r>
       <w:r>
         <w:rPr>
           <w:rStyle w:val="FunctionTok"/>
         </w:rPr>
-        <w:t xml:space="preserve">median</w:t>
-      </w:r>
-      <w:r>
-        <w:rPr>
-          <w:rStyle w:val="NormalTok"/>
-        </w:rPr>
-        <w:t xml:space="preserve">()</w:t>
-      </w:r>
-    </w:p>
-    <w:bookmarkEnd w:id="41"/>
-    <w:bookmarkStart w:id="42" w:name="commenting-in-scripts"/>
+        <w:t xml:space="preserve">c</w:t>
+      </w:r>
+      <w:r>
+        <w:rPr>
+          <w:rStyle w:val="NormalTok"/>
+        </w:rPr>
+        <w:t xml:space="preserve">(</w:t>
+      </w:r>
+      <w:r>
+        <w:rPr>
+          <w:rStyle w:val="StringTok"/>
+        </w:rPr>
+        <w:t xml:space="preserve">"apple"</w:t>
+      </w:r>
+      <w:r>
+        <w:rPr>
+          <w:rStyle w:val="NormalTok"/>
+        </w:rPr>
+        <w:t xml:space="preserve">,</w:t>
+      </w:r>
+      <w:r>
+        <w:br/>
+      </w:r>
+      <w:r>
+        <w:rPr>
+          <w:rStyle w:val="NormalTok"/>
+        </w:rPr>
+        <w:t xml:space="preserve">            </w:t>
+      </w:r>
+      <w:r>
+        <w:rPr>
+          <w:rStyle w:val="StringTok"/>
+        </w:rPr>
+        <w:t xml:space="preserve">"pear"</w:t>
+      </w:r>
+      <w:r>
+        <w:rPr>
+          <w:rStyle w:val="NormalTok"/>
+        </w:rPr>
+        <w:t xml:space="preserve">,</w:t>
+      </w:r>
+      <w:r>
+        <w:br/>
+      </w:r>
+      <w:r>
+        <w:rPr>
+          <w:rStyle w:val="NormalTok"/>
+        </w:rPr>
+        <w:t xml:space="preserve">            </w:t>
+      </w:r>
+      <w:r>
+        <w:rPr>
+          <w:rStyle w:val="StringTok"/>
+        </w:rPr>
+        <w:t xml:space="preserve">"orange"</w:t>
+      </w:r>
+      <w:r>
+        <w:rPr>
+          <w:rStyle w:val="NormalTok"/>
+        </w:rPr>
+        <w:t xml:space="preserve">,</w:t>
+      </w:r>
+      <w:r>
+        <w:br/>
+      </w:r>
+      <w:r>
+        <w:rPr>
+          <w:rStyle w:val="NormalTok"/>
+        </w:rPr>
+        <w:t xml:space="preserve">            </w:t>
+      </w:r>
+      <w:r>
+        <w:rPr>
+          <w:rStyle w:val="StringTok"/>
+        </w:rPr>
+        <w:t xml:space="preserve">"cherry"</w:t>
+      </w:r>
+      <w:r>
+        <w:rPr>
+          <w:rStyle w:val="NormalTok"/>
+        </w:rPr>
+        <w:t xml:space="preserve">,</w:t>
+      </w:r>
+      <w:r>
+        <w:br/>
+      </w:r>
+      <w:r>
+        <w:rPr>
+          <w:rStyle w:val="NormalTok"/>
+        </w:rPr>
+        <w:t xml:space="preserve">            </w:t>
+      </w:r>
+      <w:r>
+        <w:rPr>
+          <w:rStyle w:val="StringTok"/>
+        </w:rPr>
+        <w:t xml:space="preserve">"grape"</w:t>
+      </w:r>
+      <w:r>
+        <w:rPr>
+          <w:rStyle w:val="NormalTok"/>
+        </w:rPr>
+        <w:t xml:space="preserve">,</w:t>
+      </w:r>
+      <w:r>
+        <w:br/>
+      </w:r>
+      <w:r>
+        <w:rPr>
+          <w:rStyle w:val="NormalTok"/>
+        </w:rPr>
+        <w:t xml:space="preserve">            </w:t>
+      </w:r>
+      <w:r>
+        <w:rPr>
+          <w:rStyle w:val="StringTok"/>
+        </w:rPr>
+        <w:t xml:space="preserve">"strawberry"</w:t>
+      </w:r>
+      <w:r>
+        <w:rPr>
+          <w:rStyle w:val="NormalTok"/>
+        </w:rPr>
+        <w:t xml:space="preserve">,</w:t>
+      </w:r>
+      <w:r>
+        <w:br/>
+      </w:r>
+      <w:r>
+        <w:rPr>
+          <w:rStyle w:val="NormalTok"/>
+        </w:rPr>
+        <w:t xml:space="preserve">            </w:t>
+      </w:r>
+      <w:r>
+        <w:rPr>
+          <w:rStyle w:val="StringTok"/>
+        </w:rPr>
+        <w:t xml:space="preserve">"lime"</w:t>
+      </w:r>
+      <w:r>
+        <w:rPr>
+          <w:rStyle w:val="NormalTok"/>
+        </w:rPr>
+        <w:t xml:space="preserve">)</w:t>
+      </w:r>
+      <w:r>
+        <w:br/>
+      </w:r>
+      <w:r>
+        <w:br/>
+      </w:r>
+      <w:r>
+        <w:rPr>
+          <w:rStyle w:val="CommentTok"/>
+        </w:rPr>
+        <w:t xml:space="preserve"># compared to:</w:t>
+      </w:r>
+      <w:r>
+        <w:br/>
+      </w:r>
+      <w:r>
+        <w:rPr>
+          <w:rStyle w:val="NormalTok"/>
+        </w:rPr>
+        <w:t xml:space="preserve">fruits </w:t>
+      </w:r>
+      <w:r>
+        <w:rPr>
+          <w:rStyle w:val="OtherTok"/>
+        </w:rPr>
+        <w:t xml:space="preserve">&lt;-</w:t>
+      </w:r>
+      <w:r>
+        <w:rPr>
+          <w:rStyle w:val="NormalTok"/>
+        </w:rPr>
+        <w:t xml:space="preserve"> </w:t>
+      </w:r>
+      <w:r>
+        <w:rPr>
+          <w:rStyle w:val="FunctionTok"/>
+        </w:rPr>
+        <w:t xml:space="preserve">c</w:t>
+      </w:r>
+      <w:r>
+        <w:rPr>
+          <w:rStyle w:val="NormalTok"/>
+        </w:rPr>
+        <w:t xml:space="preserve">(</w:t>
+      </w:r>
+      <w:r>
+        <w:rPr>
+          <w:rStyle w:val="StringTok"/>
+        </w:rPr>
+        <w:t xml:space="preserve">"apple"</w:t>
+      </w:r>
+      <w:r>
+        <w:rPr>
+          <w:rStyle w:val="NormalTok"/>
+        </w:rPr>
+        <w:t xml:space="preserve">,</w:t>
+      </w:r>
+      <w:r>
+        <w:rPr>
+          <w:rStyle w:val="StringTok"/>
+        </w:rPr>
+        <w:t xml:space="preserve">"pear"</w:t>
+      </w:r>
+      <w:r>
+        <w:rPr>
+          <w:rStyle w:val="NormalTok"/>
+        </w:rPr>
+        <w:t xml:space="preserve">,</w:t>
+      </w:r>
+      <w:r>
+        <w:rPr>
+          <w:rStyle w:val="StringTok"/>
+        </w:rPr>
+        <w:t xml:space="preserve">"orange"</w:t>
+      </w:r>
+      <w:r>
+        <w:rPr>
+          <w:rStyle w:val="NormalTok"/>
+        </w:rPr>
+        <w:t xml:space="preserve">,</w:t>
+      </w:r>
+      <w:r>
+        <w:rPr>
+          <w:rStyle w:val="StringTok"/>
+        </w:rPr>
+        <w:t xml:space="preserve">"cherry"</w:t>
+      </w:r>
+      <w:r>
+        <w:rPr>
+          <w:rStyle w:val="NormalTok"/>
+        </w:rPr>
+        <w:t xml:space="preserve">,</w:t>
+      </w:r>
+      <w:r>
+        <w:rPr>
+          <w:rStyle w:val="StringTok"/>
+        </w:rPr>
+        <w:t xml:space="preserve">"grape"</w:t>
+      </w:r>
+      <w:r>
+        <w:rPr>
+          <w:rStyle w:val="NormalTok"/>
+        </w:rPr>
+        <w:t xml:space="preserve">,</w:t>
+      </w:r>
+      <w:r>
+        <w:rPr>
+          <w:rStyle w:val="StringTok"/>
+        </w:rPr>
+        <w:t xml:space="preserve">"strawberry"</w:t>
+      </w:r>
+      <w:r>
+        <w:rPr>
+          <w:rStyle w:val="NormalTok"/>
+        </w:rPr>
+        <w:t xml:space="preserve">,</w:t>
+      </w:r>
+      <w:r>
+        <w:rPr>
+          <w:rStyle w:val="StringTok"/>
+        </w:rPr>
+        <w:t xml:space="preserve">"lime"</w:t>
+      </w:r>
+      <w:r>
+        <w:rPr>
+          <w:rStyle w:val="NormalTok"/>
+        </w:rPr>
+        <w:t xml:space="preserve">)</w:t>
+      </w:r>
+    </w:p>
+    <w:bookmarkEnd w:id="44"/>
+    <w:bookmarkStart w:id="45" w:name="use-the-help-viewer"/>
     <w:p>
       <w:pPr>
         <w:pStyle w:val="Heading2"/>
       </w:pPr>
       <w:r>
-        <w:t xml:space="preserve">Commenting in Scripts</w:t>
+        <w:t xml:space="preserve">Use the help viewer</w:t>
       </w:r>
     </w:p>
     <w:p>
@@ -4755,16 +5334,7 @@
         <w:pStyle w:val="FirstParagraph"/>
       </w:pPr>
       <w:r>
-        <w:rPr>
-          <w:rStyle w:val="VerbatimChar"/>
-        </w:rPr>
-        <w:t xml:space="preserve">#</w:t>
-      </w:r>
-      <w:r>
-        <w:t xml:space="preserve"> </w:t>
-      </w:r>
-      <w:r>
-        <w:t xml:space="preserve">is the comment symbol in R</w:t>
+        <w:t xml:space="preserve">Any time I use a new function, I navigate to the lower right panel and search for the function. This describes the purpose of the function, the default settings, and the options you can change.</w:t>
       </w:r>
     </w:p>
     <w:p>
@@ -4775,717 +5345,32 @@
         <w:rPr>
           <w:rStyle w:val="CommentTok"/>
         </w:rPr>
-        <w:t xml:space="preserve"># Comments in R follow the hashtag symbol</w:t>
-      </w:r>
-      <w:r>
-        <w:br/>
-      </w:r>
-      <w:r>
-        <w:rPr>
-          <w:rStyle w:val="CommentTok"/>
-        </w:rPr>
-        <w:t xml:space="preserve"># Anything from the # to the end of the line (on the right) will be ignored by R. Note the color of your code changes after you use a hashtag</w:t>
-      </w:r>
-      <w:r>
-        <w:br/>
-      </w:r>
-      <w:r>
-        <w:br/>
-      </w:r>
-      <w:r>
-        <w:rPr>
-          <w:rStyle w:val="CommentTok"/>
-        </w:rPr>
-        <w:t xml:space="preserve"># This # is still a comment</w:t>
-      </w:r>
-      <w:r>
-        <w:br/>
-      </w:r>
-      <w:r>
-        <w:rPr>
-          <w:rStyle w:val="DocumentationTok"/>
-        </w:rPr>
-        <w:t xml:space="preserve">### You can use many #'s as you want</w:t>
-      </w:r>
-      <w:r>
-        <w:br/>
-      </w:r>
-      <w:r>
-        <w:rPr>
-          <w:rStyle w:val="DecValTok"/>
-        </w:rPr>
-        <w:t xml:space="preserve">1</w:t>
-      </w:r>
-      <w:r>
-        <w:rPr>
-          <w:rStyle w:val="NormalTok"/>
-        </w:rPr>
-        <w:t xml:space="preserve"> </w:t>
-      </w:r>
-      <w:r>
-        <w:rPr>
-          <w:rStyle w:val="SpecialCharTok"/>
-        </w:rPr>
-        <w:t xml:space="preserve">+</w:t>
-      </w:r>
-      <w:r>
-        <w:rPr>
-          <w:rStyle w:val="NormalTok"/>
-        </w:rPr>
-        <w:t xml:space="preserve"> </w:t>
-      </w:r>
-      <w:r>
-        <w:rPr>
-          <w:rStyle w:val="DecValTok"/>
-        </w:rPr>
-        <w:t xml:space="preserve">2</w:t>
-      </w:r>
-      <w:r>
-        <w:rPr>
-          <w:rStyle w:val="NormalTok"/>
-        </w:rPr>
-        <w:t xml:space="preserve"> </w:t>
-      </w:r>
-      <w:r>
-        <w:rPr>
-          <w:rStyle w:val="CommentTok"/>
-        </w:rPr>
-        <w:t xml:space="preserve"># Can be the right of code</w:t>
-      </w:r>
-    </w:p>
-    <w:p>
-      <w:pPr>
-        <w:pStyle w:val="SourceCode"/>
-      </w:pPr>
-      <w:r>
-        <w:rPr>
-          <w:rStyle w:val="VerbatimChar"/>
-        </w:rPr>
-        <w:t xml:space="preserve">[1] 3</w:t>
-      </w:r>
-    </w:p>
-    <w:p>
-      <w:pPr>
-        <w:pStyle w:val="SourceCode"/>
-      </w:pPr>
-      <w:r>
-        <w:rPr>
-          <w:rStyle w:val="CommentTok"/>
-        </w:rPr>
-        <w:t xml:space="preserve"># Best practice is to take a ton of notes to help your future self and anyone who comes later to re-run your code</w:t>
-      </w:r>
-    </w:p>
-    <w:bookmarkEnd w:id="42"/>
-    <w:bookmarkStart w:id="43" w:name="white-space-in-scripts"/>
+        <w:t xml:space="preserve"># Another option is to use the 'help' function to search. Look in the lower right panel and the same view will appear.</w:t>
+      </w:r>
+      <w:r>
+        <w:br/>
+      </w:r>
+      <w:r>
+        <w:rPr>
+          <w:rStyle w:val="FunctionTok"/>
+        </w:rPr>
+        <w:t xml:space="preserve">help</w:t>
+      </w:r>
+      <w:r>
+        <w:rPr>
+          <w:rStyle w:val="NormalTok"/>
+        </w:rPr>
+        <w:t xml:space="preserve">(class)</w:t>
+      </w:r>
+    </w:p>
+    <w:bookmarkEnd w:id="45"/>
+    <w:bookmarkStart w:id="46" w:name="check-your-understanding-1"/>
     <w:p>
       <w:pPr>
         <w:pStyle w:val="Heading2"/>
       </w:pPr>
       <w:r>
-        <w:t xml:space="preserve">White Space in Scripts</w:t>
-      </w:r>
-    </w:p>
-    <w:p>
-      <w:pPr>
-        <w:pStyle w:val="SourceCode"/>
-      </w:pPr>
-      <w:r>
-        <w:rPr>
-          <w:rStyle w:val="CommentTok"/>
-        </w:rPr>
-        <w:t xml:space="preserve"># Use lots of white space - it makes your code more readable for yourself and others!</w:t>
-      </w:r>
-      <w:r>
-        <w:br/>
-      </w:r>
-      <w:r>
-        <w:br/>
-      </w:r>
-      <w:r>
-        <w:br/>
-      </w:r>
-      <w:r>
-        <w:rPr>
-          <w:rStyle w:val="CommentTok"/>
-        </w:rPr>
-        <w:t xml:space="preserve"># Examples:</w:t>
-      </w:r>
-      <w:r>
-        <w:br/>
-      </w:r>
-      <w:r>
-        <w:br/>
-      </w:r>
-      <w:r>
-        <w:rPr>
-          <w:rStyle w:val="CommentTok"/>
-        </w:rPr>
-        <w:t xml:space="preserve">#1)</w:t>
-      </w:r>
-      <w:r>
-        <w:br/>
-      </w:r>
-      <w:r>
-        <w:rPr>
-          <w:rStyle w:val="CommentTok"/>
-        </w:rPr>
-        <w:t xml:space="preserve"># Spaces after operators</w:t>
-      </w:r>
-      <w:r>
-        <w:br/>
-      </w:r>
-      <w:r>
-        <w:rPr>
-          <w:rStyle w:val="DecValTok"/>
-        </w:rPr>
-        <w:t xml:space="preserve">2</w:t>
-      </w:r>
-      <w:r>
-        <w:rPr>
-          <w:rStyle w:val="NormalTok"/>
-        </w:rPr>
-        <w:t xml:space="preserve"> </w:t>
-      </w:r>
-      <w:r>
-        <w:rPr>
-          <w:rStyle w:val="SpecialCharTok"/>
-        </w:rPr>
-        <w:t xml:space="preserve">+</w:t>
-      </w:r>
-      <w:r>
-        <w:rPr>
-          <w:rStyle w:val="NormalTok"/>
-        </w:rPr>
-        <w:t xml:space="preserve"> </w:t>
-      </w:r>
-      <w:r>
-        <w:rPr>
-          <w:rStyle w:val="DecValTok"/>
-        </w:rPr>
-        <w:t xml:space="preserve">2</w:t>
-      </w:r>
-      <w:r>
-        <w:rPr>
-          <w:rStyle w:val="NormalTok"/>
-        </w:rPr>
-        <w:t xml:space="preserve"> </w:t>
-      </w:r>
-    </w:p>
-    <w:p>
-      <w:pPr>
-        <w:pStyle w:val="SourceCode"/>
-      </w:pPr>
-      <w:r>
-        <w:rPr>
-          <w:rStyle w:val="VerbatimChar"/>
-        </w:rPr>
-        <w:t xml:space="preserve">[1] 4</w:t>
-      </w:r>
-    </w:p>
-    <w:p>
-      <w:pPr>
-        <w:pStyle w:val="SourceCode"/>
-      </w:pPr>
-      <w:r>
-        <w:rPr>
-          <w:rStyle w:val="CommentTok"/>
-        </w:rPr>
-        <w:t xml:space="preserve">#2)</w:t>
-      </w:r>
-      <w:r>
-        <w:br/>
-      </w:r>
-      <w:r>
-        <w:rPr>
-          <w:rStyle w:val="CommentTok"/>
-        </w:rPr>
-        <w:t xml:space="preserve"># Spaces after commas</w:t>
-      </w:r>
-      <w:r>
-        <w:br/>
-      </w:r>
-      <w:r>
-        <w:rPr>
-          <w:rStyle w:val="FunctionTok"/>
-        </w:rPr>
-        <w:t xml:space="preserve">paste</w:t>
-      </w:r>
-      <w:r>
-        <w:rPr>
-          <w:rStyle w:val="NormalTok"/>
-        </w:rPr>
-        <w:t xml:space="preserve">(</w:t>
-      </w:r>
-      <w:r>
-        <w:rPr>
-          <w:rStyle w:val="StringTok"/>
-        </w:rPr>
-        <w:t xml:space="preserve">"Hello,"</w:t>
-      </w:r>
-      <w:r>
-        <w:rPr>
-          <w:rStyle w:val="NormalTok"/>
-        </w:rPr>
-        <w:t xml:space="preserve">, </w:t>
-      </w:r>
-      <w:r>
-        <w:rPr>
-          <w:rStyle w:val="StringTok"/>
-        </w:rPr>
-        <w:t xml:space="preserve">"welcome"</w:t>
-      </w:r>
-      <w:r>
-        <w:rPr>
-          <w:rStyle w:val="NormalTok"/>
-        </w:rPr>
-        <w:t xml:space="preserve">, </w:t>
-      </w:r>
-      <w:r>
-        <w:rPr>
-          <w:rStyle w:val="StringTok"/>
-        </w:rPr>
-        <w:t xml:space="preserve">"to"</w:t>
-      </w:r>
-      <w:r>
-        <w:rPr>
-          <w:rStyle w:val="NormalTok"/>
-        </w:rPr>
-        <w:t xml:space="preserve">, </w:t>
-      </w:r>
-      <w:r>
-        <w:rPr>
-          <w:rStyle w:val="StringTok"/>
-        </w:rPr>
-        <w:t xml:space="preserve">"class"</w:t>
-      </w:r>
-      <w:r>
-        <w:rPr>
-          <w:rStyle w:val="NormalTok"/>
-        </w:rPr>
-        <w:t xml:space="preserve">)</w:t>
-      </w:r>
-    </w:p>
-    <w:p>
-      <w:pPr>
-        <w:pStyle w:val="SourceCode"/>
-      </w:pPr>
-      <w:r>
-        <w:rPr>
-          <w:rStyle w:val="VerbatimChar"/>
-        </w:rPr>
-        <w:t xml:space="preserve">[1] "Hello, welcome to class"</w:t>
-      </w:r>
-    </w:p>
-    <w:p>
-      <w:pPr>
-        <w:pStyle w:val="SourceCode"/>
-      </w:pPr>
-      <w:r>
-        <w:rPr>
-          <w:rStyle w:val="CommentTok"/>
-        </w:rPr>
-        <w:t xml:space="preserve">#compared to:</w:t>
-      </w:r>
-      <w:r>
-        <w:br/>
-      </w:r>
-      <w:r>
-        <w:rPr>
-          <w:rStyle w:val="FunctionTok"/>
-        </w:rPr>
-        <w:t xml:space="preserve">paste</w:t>
-      </w:r>
-      <w:r>
-        <w:rPr>
-          <w:rStyle w:val="NormalTok"/>
-        </w:rPr>
-        <w:t xml:space="preserve">(</w:t>
-      </w:r>
-      <w:r>
-        <w:rPr>
-          <w:rStyle w:val="StringTok"/>
-        </w:rPr>
-        <w:t xml:space="preserve">"Hello,"</w:t>
-      </w:r>
-      <w:r>
-        <w:rPr>
-          <w:rStyle w:val="NormalTok"/>
-        </w:rPr>
-        <w:t xml:space="preserve">,</w:t>
-      </w:r>
-      <w:r>
-        <w:rPr>
-          <w:rStyle w:val="StringTok"/>
-        </w:rPr>
-        <w:t xml:space="preserve">"welcome"</w:t>
-      </w:r>
-      <w:r>
-        <w:rPr>
-          <w:rStyle w:val="NormalTok"/>
-        </w:rPr>
-        <w:t xml:space="preserve">,</w:t>
-      </w:r>
-      <w:r>
-        <w:rPr>
-          <w:rStyle w:val="StringTok"/>
-        </w:rPr>
-        <w:t xml:space="preserve">"to"</w:t>
-      </w:r>
-      <w:r>
-        <w:rPr>
-          <w:rStyle w:val="NormalTok"/>
-        </w:rPr>
-        <w:t xml:space="preserve">,</w:t>
-      </w:r>
-      <w:r>
-        <w:rPr>
-          <w:rStyle w:val="StringTok"/>
-        </w:rPr>
-        <w:t xml:space="preserve">"class"</w:t>
-      </w:r>
-      <w:r>
-        <w:rPr>
-          <w:rStyle w:val="NormalTok"/>
-        </w:rPr>
-        <w:t xml:space="preserve">)</w:t>
-      </w:r>
-    </w:p>
-    <w:p>
-      <w:pPr>
-        <w:pStyle w:val="SourceCode"/>
-      </w:pPr>
-      <w:r>
-        <w:rPr>
-          <w:rStyle w:val="VerbatimChar"/>
-        </w:rPr>
-        <w:t xml:space="preserve">[1] "Hello, welcome to class"</w:t>
-      </w:r>
-    </w:p>
-    <w:p>
-      <w:pPr>
-        <w:pStyle w:val="SourceCode"/>
-      </w:pPr>
-      <w:r>
-        <w:rPr>
-          <w:rStyle w:val="CommentTok"/>
-        </w:rPr>
-        <w:t xml:space="preserve">#3)</w:t>
-      </w:r>
-      <w:r>
-        <w:br/>
-      </w:r>
-      <w:r>
-        <w:rPr>
-          <w:rStyle w:val="CommentTok"/>
-        </w:rPr>
-        <w:t xml:space="preserve"># New lines</w:t>
-      </w:r>
-      <w:r>
-        <w:br/>
-      </w:r>
-      <w:r>
-        <w:rPr>
-          <w:rStyle w:val="NormalTok"/>
-        </w:rPr>
-        <w:t xml:space="preserve">fruits </w:t>
-      </w:r>
-      <w:r>
-        <w:rPr>
-          <w:rStyle w:val="OtherTok"/>
-        </w:rPr>
-        <w:t xml:space="preserve">&lt;-</w:t>
-      </w:r>
-      <w:r>
-        <w:rPr>
-          <w:rStyle w:val="NormalTok"/>
-        </w:rPr>
-        <w:t xml:space="preserve"> </w:t>
-      </w:r>
-      <w:r>
-        <w:rPr>
-          <w:rStyle w:val="FunctionTok"/>
-        </w:rPr>
-        <w:t xml:space="preserve">c</w:t>
-      </w:r>
-      <w:r>
-        <w:rPr>
-          <w:rStyle w:val="NormalTok"/>
-        </w:rPr>
-        <w:t xml:space="preserve">(</w:t>
-      </w:r>
-      <w:r>
-        <w:rPr>
-          <w:rStyle w:val="StringTok"/>
-        </w:rPr>
-        <w:t xml:space="preserve">"apple"</w:t>
-      </w:r>
-      <w:r>
-        <w:rPr>
-          <w:rStyle w:val="NormalTok"/>
-        </w:rPr>
-        <w:t xml:space="preserve">,</w:t>
-      </w:r>
-      <w:r>
-        <w:br/>
-      </w:r>
-      <w:r>
-        <w:rPr>
-          <w:rStyle w:val="NormalTok"/>
-        </w:rPr>
-        <w:t xml:space="preserve">            </w:t>
-      </w:r>
-      <w:r>
-        <w:rPr>
-          <w:rStyle w:val="StringTok"/>
-        </w:rPr>
-        <w:t xml:space="preserve">"pear"</w:t>
-      </w:r>
-      <w:r>
-        <w:rPr>
-          <w:rStyle w:val="NormalTok"/>
-        </w:rPr>
-        <w:t xml:space="preserve">,</w:t>
-      </w:r>
-      <w:r>
-        <w:br/>
-      </w:r>
-      <w:r>
-        <w:rPr>
-          <w:rStyle w:val="NormalTok"/>
-        </w:rPr>
-        <w:t xml:space="preserve">            </w:t>
-      </w:r>
-      <w:r>
-        <w:rPr>
-          <w:rStyle w:val="StringTok"/>
-        </w:rPr>
-        <w:t xml:space="preserve">"orange"</w:t>
-      </w:r>
-      <w:r>
-        <w:rPr>
-          <w:rStyle w:val="NormalTok"/>
-        </w:rPr>
-        <w:t xml:space="preserve">,</w:t>
-      </w:r>
-      <w:r>
-        <w:br/>
-      </w:r>
-      <w:r>
-        <w:rPr>
-          <w:rStyle w:val="NormalTok"/>
-        </w:rPr>
-        <w:t xml:space="preserve">            </w:t>
-      </w:r>
-      <w:r>
-        <w:rPr>
-          <w:rStyle w:val="StringTok"/>
-        </w:rPr>
-        <w:t xml:space="preserve">"cherry"</w:t>
-      </w:r>
-      <w:r>
-        <w:rPr>
-          <w:rStyle w:val="NormalTok"/>
-        </w:rPr>
-        <w:t xml:space="preserve">,</w:t>
-      </w:r>
-      <w:r>
-        <w:br/>
-      </w:r>
-      <w:r>
-        <w:rPr>
-          <w:rStyle w:val="NormalTok"/>
-        </w:rPr>
-        <w:t xml:space="preserve">            </w:t>
-      </w:r>
-      <w:r>
-        <w:rPr>
-          <w:rStyle w:val="StringTok"/>
-        </w:rPr>
-        <w:t xml:space="preserve">"grape"</w:t>
-      </w:r>
-      <w:r>
-        <w:rPr>
-          <w:rStyle w:val="NormalTok"/>
-        </w:rPr>
-        <w:t xml:space="preserve">,</w:t>
-      </w:r>
-      <w:r>
-        <w:br/>
-      </w:r>
-      <w:r>
-        <w:rPr>
-          <w:rStyle w:val="NormalTok"/>
-        </w:rPr>
-        <w:t xml:space="preserve">            </w:t>
-      </w:r>
-      <w:r>
-        <w:rPr>
-          <w:rStyle w:val="StringTok"/>
-        </w:rPr>
-        <w:t xml:space="preserve">"strawberry"</w:t>
-      </w:r>
-      <w:r>
-        <w:rPr>
-          <w:rStyle w:val="NormalTok"/>
-        </w:rPr>
-        <w:t xml:space="preserve">,</w:t>
-      </w:r>
-      <w:r>
-        <w:br/>
-      </w:r>
-      <w:r>
-        <w:rPr>
-          <w:rStyle w:val="NormalTok"/>
-        </w:rPr>
-        <w:t xml:space="preserve">            </w:t>
-      </w:r>
-      <w:r>
-        <w:rPr>
-          <w:rStyle w:val="StringTok"/>
-        </w:rPr>
-        <w:t xml:space="preserve">"lime"</w:t>
-      </w:r>
-      <w:r>
-        <w:rPr>
-          <w:rStyle w:val="NormalTok"/>
-        </w:rPr>
-        <w:t xml:space="preserve">)</w:t>
-      </w:r>
-      <w:r>
-        <w:br/>
-      </w:r>
-      <w:r>
-        <w:rPr>
-          <w:rStyle w:val="CommentTok"/>
-        </w:rPr>
-        <w:t xml:space="preserve"># compared to:</w:t>
-      </w:r>
-      <w:r>
-        <w:br/>
-      </w:r>
-      <w:r>
-        <w:rPr>
-          <w:rStyle w:val="NormalTok"/>
-        </w:rPr>
-        <w:t xml:space="preserve">fruits </w:t>
-      </w:r>
-      <w:r>
-        <w:rPr>
-          <w:rStyle w:val="OtherTok"/>
-        </w:rPr>
-        <w:t xml:space="preserve">&lt;-</w:t>
-      </w:r>
-      <w:r>
-        <w:rPr>
-          <w:rStyle w:val="NormalTok"/>
-        </w:rPr>
-        <w:t xml:space="preserve"> </w:t>
-      </w:r>
-      <w:r>
-        <w:rPr>
-          <w:rStyle w:val="FunctionTok"/>
-        </w:rPr>
-        <w:t xml:space="preserve">c</w:t>
-      </w:r>
-      <w:r>
-        <w:rPr>
-          <w:rStyle w:val="NormalTok"/>
-        </w:rPr>
-        <w:t xml:space="preserve">(</w:t>
-      </w:r>
-      <w:r>
-        <w:rPr>
-          <w:rStyle w:val="StringTok"/>
-        </w:rPr>
-        <w:t xml:space="preserve">"apple"</w:t>
-      </w:r>
-      <w:r>
-        <w:rPr>
-          <w:rStyle w:val="NormalTok"/>
-        </w:rPr>
-        <w:t xml:space="preserve">,</w:t>
-      </w:r>
-      <w:r>
-        <w:rPr>
-          <w:rStyle w:val="StringTok"/>
-        </w:rPr>
-        <w:t xml:space="preserve">"pear"</w:t>
-      </w:r>
-      <w:r>
-        <w:rPr>
-          <w:rStyle w:val="NormalTok"/>
-        </w:rPr>
-        <w:t xml:space="preserve">,</w:t>
-      </w:r>
-      <w:r>
-        <w:rPr>
-          <w:rStyle w:val="StringTok"/>
-        </w:rPr>
-        <w:t xml:space="preserve">"orange"</w:t>
-      </w:r>
-      <w:r>
-        <w:rPr>
-          <w:rStyle w:val="NormalTok"/>
-        </w:rPr>
-        <w:t xml:space="preserve">,</w:t>
-      </w:r>
-      <w:r>
-        <w:rPr>
-          <w:rStyle w:val="StringTok"/>
-        </w:rPr>
-        <w:t xml:space="preserve">"cherry"</w:t>
-      </w:r>
-      <w:r>
-        <w:rPr>
-          <w:rStyle w:val="NormalTok"/>
-        </w:rPr>
-        <w:t xml:space="preserve">,</w:t>
-      </w:r>
-      <w:r>
-        <w:rPr>
-          <w:rStyle w:val="StringTok"/>
-        </w:rPr>
-        <w:t xml:space="preserve">"grape"</w:t>
-      </w:r>
-      <w:r>
-        <w:rPr>
-          <w:rStyle w:val="NormalTok"/>
-        </w:rPr>
-        <w:t xml:space="preserve">,</w:t>
-      </w:r>
-      <w:r>
-        <w:rPr>
-          <w:rStyle w:val="StringTok"/>
-        </w:rPr>
-        <w:t xml:space="preserve">"strawberry"</w:t>
-      </w:r>
-      <w:r>
-        <w:rPr>
-          <w:rStyle w:val="NormalTok"/>
-        </w:rPr>
-        <w:t xml:space="preserve">,</w:t>
-      </w:r>
-      <w:r>
-        <w:rPr>
-          <w:rStyle w:val="StringTok"/>
-        </w:rPr>
-        <w:t xml:space="preserve">"lime"</w:t>
-      </w:r>
-      <w:r>
-        <w:rPr>
-          <w:rStyle w:val="NormalTok"/>
-        </w:rPr>
-        <w:t xml:space="preserve">)</w:t>
-      </w:r>
-    </w:p>
-    <w:bookmarkEnd w:id="43"/>
-    <w:bookmarkStart w:id="44" w:name="use-the-help-viewer"/>
-    <w:p>
-      <w:pPr>
-        <w:pStyle w:val="Heading2"/>
-      </w:pPr>
-      <w:r>
-        <w:t xml:space="preserve">Use the help viewer</w:t>
+        <w:t xml:space="preserve">Check your understanding:</w:t>
       </w:r>
     </w:p>
     <w:p>
@@ -5493,55 +5378,17 @@
         <w:pStyle w:val="FirstParagraph"/>
       </w:pPr>
       <w:r>
-        <w:t xml:space="preserve">Any time I use a new function, I navigate to the lower right panel and search for the function. This describes the purpose of the function, the default settings, and the options you can change.</w:t>
-      </w:r>
-    </w:p>
-    <w:p>
-      <w:pPr>
-        <w:pStyle w:val="SourceCode"/>
-      </w:pPr>
-      <w:r>
-        <w:rPr>
-          <w:rStyle w:val="CommentTok"/>
-        </w:rPr>
-        <w:t xml:space="preserve"># Another option is to use the 'help' function to search. Look in the lower right panel and the same view will appear.</w:t>
-      </w:r>
-      <w:r>
-        <w:br/>
-      </w:r>
-      <w:r>
-        <w:rPr>
-          <w:rStyle w:val="FunctionTok"/>
-        </w:rPr>
-        <w:t xml:space="preserve">help</w:t>
-      </w:r>
-      <w:r>
-        <w:rPr>
-          <w:rStyle w:val="NormalTok"/>
-        </w:rPr>
-        <w:t xml:space="preserve">(class)</w:t>
-      </w:r>
-    </w:p>
-    <w:bookmarkEnd w:id="44"/>
-    <w:bookmarkStart w:id="45" w:name="test-your-comprehension-1"/>
-    <w:p>
-      <w:pPr>
-        <w:pStyle w:val="Heading2"/>
-      </w:pPr>
-      <w:r>
-        <w:t xml:space="preserve">Test your comprehension:</w:t>
-      </w:r>
-    </w:p>
-    <w:p>
-      <w:pPr>
-        <w:pStyle w:val="FirstParagraph"/>
-      </w:pPr>
-      <w:r>
-        <w:t xml:space="preserve">You want to create a new numeric vector that repeats the number 7 in the first 4 positions 7 7 7 7 To do this you can use the rep() function. Make a new code chunk. Look up the rep function in the help viewer. Identify the option for the number of times something is repeated. Create this vector and store it as a new object.</w:t>
-      </w:r>
-    </w:p>
-    <w:bookmarkEnd w:id="45"/>
-    <w:bookmarkStart w:id="46" w:name="common-new-r-users-frustrations"/>
+        <w:t xml:space="preserve">You want to create a new numeric vector that repeats the number 7 in the first 4 positions: 7 7 7 7</w:t>
+      </w:r>
+      <w:r>
+        <w:t xml:space="preserve"> </w:t>
+      </w:r>
+      <w:r>
+        <w:t xml:space="preserve">To do this you can use the rep() function. Make a new code chunk. Look up the rep function in the help viewer. Identify the option for the number of times something is repeated. Create this vector and store it as a new object.</w:t>
+      </w:r>
+    </w:p>
+    <w:bookmarkEnd w:id="46"/>
+    <w:bookmarkStart w:id="47" w:name="common-new-r-users-frustrations"/>
     <w:p>
       <w:pPr>
         <w:pStyle w:val="Heading2"/>
@@ -5773,9 +5620,9 @@
         <w:t xml:space="preserve">Do they match?</w:t>
       </w:r>
     </w:p>
-    <w:bookmarkEnd w:id="46"/>
     <w:bookmarkEnd w:id="47"/>
-    <w:bookmarkStart w:id="48" w:name="remember-to-save-your-r-script"/>
+    <w:bookmarkEnd w:id="48"/>
+    <w:bookmarkStart w:id="49" w:name="remember-to-save-your-r-script"/>
     <w:p>
       <w:pPr>
         <w:pStyle w:val="Heading1"/>
@@ -5792,8 +5639,8 @@
         <w:t xml:space="preserve">If the name of the .Rmd at the top of the code editor is in red font with an asterisk at the end, you have unsaved changes.</w:t>
       </w:r>
     </w:p>
-    <w:bookmarkEnd w:id="48"/>
-    <w:bookmarkStart w:id="50" w:name="to-exit-r"/>
+    <w:bookmarkEnd w:id="49"/>
+    <w:bookmarkStart w:id="51" w:name="to-exit-r"/>
     <w:p>
       <w:pPr>
         <w:pStyle w:val="Heading1"/>
@@ -5834,7 +5681,7 @@
           <w:bCs/>
           <w:b/>
         </w:rPr>
-        <w:t xml:space="preserve">Knit</w:t>
+        <w:t xml:space="preserve">Render</w:t>
       </w:r>
       <w:r>
         <w:t xml:space="preserve"> </w:t>
@@ -5843,7 +5690,7 @@
         <w:t xml:space="preserve">button at the top of this script to run all of the code together and generate a markdown report!</w:t>
       </w:r>
     </w:p>
-    <w:bookmarkStart w:id="49" w:name="review"/>
+    <w:bookmarkStart w:id="50" w:name="review"/>
     <w:p>
       <w:pPr>
         <w:pStyle w:val="Heading2"/>
@@ -5900,8 +5747,8 @@
         <w:t xml:space="preserve">Performing algebra on numeric variables</w:t>
       </w:r>
     </w:p>
-    <w:bookmarkEnd w:id="49"/>
     <w:bookmarkEnd w:id="50"/>
+    <w:bookmarkEnd w:id="51"/>
     <w:sectPr/>
   </w:body>
 </w:document>

</xml_diff>